<commit_message>
docs. update CM201-exercise-files by yezi
</commit_message>
<xml_diff>
--- a/CM201-学号-姓名-平台昵称-新媒体产品设计项目-v1.0.docx
+++ b/CM201-学号-姓名-平台昵称-新媒体产品设计项目-v1.0.docx
@@ -23,7 +23,7 @@
         <w:adjustRightInd w:val="0"/>
         <w:spacing w:before="0" w:after="0" w:line="288" w:lineRule="auto"/>
         <w:rPr>
-          <w:rFonts w:ascii="SimSun" w:eastAsia="SimSun" w:hAnsi="SimSun" w:cs="Helvetica Neue" w:hint="eastAsia"/>
+          <w:rFonts w:ascii="SimSun" w:eastAsia="SimSun" w:hAnsi="SimSun" w:cs="Helvetica Neue"/>
           <w:color w:val="000000" w:themeColor="text1"/>
           <w:spacing w:val="27"/>
           <w:kern w:val="1"/>
@@ -52,7 +52,7 @@
         <w:adjustRightInd w:val="0"/>
         <w:spacing w:before="0" w:after="0" w:line="288" w:lineRule="auto"/>
         <w:rPr>
-          <w:rFonts w:ascii="SimSun" w:eastAsia="SimSun" w:hAnsi="SimSun" w:cs="Helvetica Neue" w:hint="eastAsia"/>
+          <w:rFonts w:ascii="SimSun" w:eastAsia="SimSun" w:hAnsi="SimSun" w:cs="Helvetica Neue"/>
           <w:color w:val="000000" w:themeColor="text1"/>
           <w:spacing w:val="27"/>
           <w:kern w:val="1"/>
@@ -81,7 +81,7 @@
         <w:adjustRightInd w:val="0"/>
         <w:spacing w:before="0" w:after="0" w:line="288" w:lineRule="auto"/>
         <w:rPr>
-          <w:rFonts w:ascii="SimSun" w:eastAsia="SimSun" w:hAnsi="SimSun" w:cs="Helvetica Neue" w:hint="eastAsia"/>
+          <w:rFonts w:ascii="SimSun" w:eastAsia="SimSun" w:hAnsi="SimSun" w:cs="Helvetica Neue"/>
           <w:color w:val="000000" w:themeColor="text1"/>
           <w:spacing w:val="27"/>
           <w:kern w:val="1"/>
@@ -110,7 +110,7 @@
         <w:adjustRightInd w:val="0"/>
         <w:spacing w:before="0" w:after="0" w:line="288" w:lineRule="auto"/>
         <w:rPr>
-          <w:rFonts w:ascii="SimSun" w:eastAsia="SimSun" w:hAnsi="SimSun" w:cs="Helvetica Neue" w:hint="eastAsia"/>
+          <w:rFonts w:ascii="SimSun" w:eastAsia="SimSun" w:hAnsi="SimSun" w:cs="Helvetica Neue"/>
           <w:color w:val="000000" w:themeColor="text1"/>
           <w:spacing w:val="27"/>
           <w:kern w:val="1"/>
@@ -139,7 +139,7 @@
         <w:adjustRightInd w:val="0"/>
         <w:spacing w:before="0" w:after="0" w:line="288" w:lineRule="auto"/>
         <w:rPr>
-          <w:rFonts w:ascii="SimSun" w:eastAsia="SimSun" w:hAnsi="SimSun" w:cs="Helvetica Neue" w:hint="eastAsia"/>
+          <w:rFonts w:ascii="SimSun" w:eastAsia="SimSun" w:hAnsi="SimSun" w:cs="Helvetica Neue"/>
           <w:color w:val="000000" w:themeColor="text1"/>
           <w:spacing w:val="27"/>
           <w:kern w:val="1"/>
@@ -168,7 +168,7 @@
         <w:adjustRightInd w:val="0"/>
         <w:spacing w:before="0" w:after="0" w:line="288" w:lineRule="auto"/>
         <w:rPr>
-          <w:rFonts w:ascii="SimSun" w:eastAsia="SimSun" w:hAnsi="SimSun" w:cs="Helvetica Neue" w:hint="eastAsia"/>
+          <w:rFonts w:ascii="SimSun" w:eastAsia="SimSun" w:hAnsi="SimSun" w:cs="Helvetica Neue"/>
           <w:color w:val="000000" w:themeColor="text1"/>
           <w:spacing w:val="27"/>
           <w:kern w:val="1"/>
@@ -278,7 +278,7 @@
         <w:adjustRightInd w:val="0"/>
         <w:spacing w:before="0" w:after="0" w:line="288" w:lineRule="auto"/>
         <w:rPr>
-          <w:rFonts w:ascii="SimSun" w:eastAsia="SimSun" w:hAnsi="SimSun" w:cs="Helvetica Neue" w:hint="eastAsia"/>
+          <w:rFonts w:ascii="SimSun" w:eastAsia="SimSun" w:hAnsi="SimSun" w:cs="Helvetica Neue"/>
           <w:color w:val="000000" w:themeColor="text1"/>
           <w:spacing w:val="27"/>
           <w:kern w:val="1"/>
@@ -336,7 +336,7 @@
         <w:adjustRightInd w:val="0"/>
         <w:spacing w:before="0" w:after="0" w:line="288" w:lineRule="auto"/>
         <w:rPr>
-          <w:rFonts w:ascii="SimSun" w:eastAsia="SimSun" w:hAnsi="SimSun" w:cs="Helvetica Neue" w:hint="eastAsia"/>
+          <w:rFonts w:ascii="SimSun" w:eastAsia="SimSun" w:hAnsi="SimSun" w:cs="Helvetica Neue"/>
           <w:color w:val="000000" w:themeColor="text1"/>
           <w:spacing w:val="27"/>
           <w:kern w:val="1"/>
@@ -397,7 +397,7 @@
           <w:szCs w:val="52"/>
           <w:lang w:val="en-US"/>
         </w:rPr>
-        <w:t>提案</w:t>
+        <w:t>设计项目</w:t>
       </w:r>
     </w:p>
     <w:p>
@@ -423,7 +423,7 @@
         <w:ind w:firstLine="1094"/>
         <w:jc w:val="center"/>
         <w:rPr>
-          <w:rFonts w:ascii="SimSun" w:eastAsia="SimSun" w:hAnsi="SimSun" w:cs="Helvetica Neue" w:hint="eastAsia"/>
+          <w:rFonts w:ascii="SimSun" w:eastAsia="SimSun" w:hAnsi="SimSun" w:cs="Helvetica Neue"/>
           <w:color w:val="000000"/>
           <w:spacing w:val="27"/>
           <w:kern w:val="1"/>
@@ -454,7 +454,7 @@
         <w:ind w:firstLine="1094"/>
         <w:jc w:val="center"/>
         <w:rPr>
-          <w:rFonts w:ascii="SimSun" w:eastAsia="SimSun" w:hAnsi="SimSun" w:cs="Helvetica Neue" w:hint="eastAsia"/>
+          <w:rFonts w:ascii="SimSun" w:eastAsia="SimSun" w:hAnsi="SimSun" w:cs="Helvetica Neue"/>
           <w:color w:val="000000"/>
           <w:spacing w:val="27"/>
           <w:kern w:val="1"/>
@@ -485,7 +485,7 @@
         <w:ind w:firstLine="1094"/>
         <w:jc w:val="center"/>
         <w:rPr>
-          <w:rFonts w:ascii="SimSun" w:eastAsia="SimSun" w:hAnsi="SimSun" w:cs="Helvetica Neue" w:hint="eastAsia"/>
+          <w:rFonts w:ascii="SimSun" w:eastAsia="SimSun" w:hAnsi="SimSun" w:cs="Helvetica Neue"/>
           <w:color w:val="000000"/>
           <w:spacing w:val="27"/>
           <w:kern w:val="1"/>
@@ -516,7 +516,7 @@
         <w:ind w:firstLine="1094"/>
         <w:jc w:val="center"/>
         <w:rPr>
-          <w:rFonts w:ascii="SimSun" w:eastAsia="SimSun" w:hAnsi="SimSun" w:cs="Helvetica Neue" w:hint="eastAsia"/>
+          <w:rFonts w:ascii="SimSun" w:eastAsia="SimSun" w:hAnsi="SimSun" w:cs="Helvetica Neue"/>
           <w:color w:val="000000"/>
           <w:spacing w:val="27"/>
           <w:kern w:val="1"/>
@@ -895,7 +895,7 @@
         <w:ind w:firstLine="400"/>
         <w:jc w:val="center"/>
         <w:rPr>
-          <w:rFonts w:ascii="SimSun" w:eastAsia="SimSun" w:hAnsi="SimSun" w:cs="Hiragino Sans GB W3" w:hint="eastAsia"/>
+          <w:rFonts w:ascii="SimSun" w:eastAsia="SimSun" w:hAnsi="SimSun" w:cs="Hiragino Sans GB W3"/>
           <w:color w:val="000000"/>
           <w:lang w:val="en-US"/>
         </w:rPr>
@@ -924,7 +924,7 @@
         <w:ind w:firstLine="400"/>
         <w:jc w:val="center"/>
         <w:rPr>
-          <w:rFonts w:ascii="SimSun" w:eastAsia="SimSun" w:hAnsi="SimSun" w:cs="Hiragino Sans GB W3" w:hint="eastAsia"/>
+          <w:rFonts w:ascii="SimSun" w:eastAsia="SimSun" w:hAnsi="SimSun" w:cs="Hiragino Sans GB W3"/>
           <w:color w:val="000000"/>
           <w:lang w:val="en-US"/>
         </w:rPr>
@@ -953,7 +953,7 @@
         <w:ind w:firstLine="400"/>
         <w:jc w:val="center"/>
         <w:rPr>
-          <w:rFonts w:ascii="SimSun" w:eastAsia="SimSun" w:hAnsi="SimSun" w:cs="Hiragino Sans GB W3" w:hint="eastAsia"/>
+          <w:rFonts w:ascii="SimSun" w:eastAsia="SimSun" w:hAnsi="SimSun" w:cs="Hiragino Sans GB W3"/>
           <w:color w:val="000000"/>
           <w:lang w:val="en-US"/>
         </w:rPr>
@@ -1096,6 +1096,7 @@
           <w:lang w:val="en-US"/>
         </w:rPr>
       </w:pPr>
+      <w:bookmarkStart w:id="0" w:name="_GoBack"/>
       <w:r>
         <w:rPr>
           <w:rFonts w:ascii="SimSun" w:eastAsia="SimSun" w:hAnsi="SimSun" w:cs="Hiragino Sans GB W3" w:hint="eastAsia"/>
@@ -1155,7 +1156,7 @@
     </w:p>
     <w:p>
       <w:pPr>
-        <w:spacing w:before="0" w:after="0" w:line="240" w:lineRule="auto"/>
+        <w:spacing w:before="0" w:after="0" w:line="400" w:lineRule="exact"/>
         <w:ind w:firstLineChars="200" w:firstLine="480"/>
         <w:rPr>
           <w:rFonts w:ascii="SimSun" w:eastAsia="SimSun" w:hAnsi="SimSun" w:cs="Hiragino Sans GB W3"/>
@@ -1164,12 +1165,13 @@
         </w:rPr>
       </w:pPr>
     </w:p>
+    <w:bookmarkEnd w:id="0"/>
     <w:p>
       <w:pPr>
         <w:spacing w:before="0" w:after="0" w:line="240" w:lineRule="auto"/>
         <w:ind w:firstLine="400"/>
         <w:rPr>
-          <w:rFonts w:ascii="SimSun" w:eastAsia="SimSun" w:hAnsi="SimSun" w:cs="Hiragino Sans GB W3" w:hint="eastAsia"/>
+          <w:rFonts w:ascii="SimSun" w:eastAsia="SimSun" w:hAnsi="SimSun" w:cs="Hiragino Sans GB W3"/>
           <w:color w:val="000000" w:themeColor="text1"/>
           <w:lang w:val="en-US"/>
         </w:rPr>
@@ -1646,10 +1648,10 @@
       <w:pPr>
         <w:pStyle w:val="1"/>
       </w:pPr>
-      <w:bookmarkStart w:id="0" w:name="_请回顾上节课提交的Idea，并重新写下来"/>
-      <w:bookmarkStart w:id="1" w:name="_请回顾上节课提交的Idea，并重新写下来_1"/>
-      <w:bookmarkEnd w:id="0"/>
+      <w:bookmarkStart w:id="1" w:name="_请回顾上节课提交的Idea，并重新写下来"/>
+      <w:bookmarkStart w:id="2" w:name="_请回顾上节课提交的Idea，并重新写下来_1"/>
       <w:bookmarkEnd w:id="1"/>
+      <w:bookmarkEnd w:id="2"/>
       <w:r>
         <w:rPr>
           <w:rFonts w:hint="eastAsia"/>
@@ -1921,10 +1923,10 @@
       <w:pPr>
         <w:pStyle w:val="1"/>
       </w:pPr>
-      <w:bookmarkStart w:id="2" w:name="_请列出你的访谈提纲"/>
-      <w:bookmarkStart w:id="3" w:name="_列出你的访谈提纲"/>
-      <w:bookmarkEnd w:id="2"/>
+      <w:bookmarkStart w:id="3" w:name="_请列出你的访谈提纲"/>
+      <w:bookmarkStart w:id="4" w:name="_列出你的访谈提纲"/>
       <w:bookmarkEnd w:id="3"/>
+      <w:bookmarkEnd w:id="4"/>
       <w:r>
         <w:t>访谈提纲</w:t>
       </w:r>
@@ -2020,7 +2022,7 @@
       <w:pPr>
         <w:ind w:left="820" w:hanging="340"/>
         <w:rPr>
-          <w:rFonts w:ascii="SimSun" w:eastAsia="SimSun" w:hAnsi="SimSun" w:hint="eastAsia"/>
+          <w:rFonts w:ascii="SimSun" w:eastAsia="SimSun" w:hAnsi="SimSun"/>
           <w:color w:val="000000" w:themeColor="text1"/>
         </w:rPr>
       </w:pPr>
@@ -2092,7 +2094,7 @@
       <w:pPr>
         <w:ind w:left="820" w:hanging="340"/>
         <w:rPr>
-          <w:rFonts w:ascii="SimSun" w:eastAsia="SimSun" w:hAnsi="SimSun" w:hint="eastAsia"/>
+          <w:rFonts w:ascii="SimSun" w:eastAsia="SimSun" w:hAnsi="SimSun"/>
           <w:color w:val="000000" w:themeColor="text1"/>
         </w:rPr>
       </w:pPr>
@@ -2108,7 +2110,7 @@
       <w:pPr>
         <w:ind w:left="820" w:hanging="340"/>
         <w:rPr>
-          <w:rFonts w:ascii="SimSun" w:eastAsia="SimSun" w:hAnsi="SimSun" w:hint="eastAsia"/>
+          <w:rFonts w:ascii="SimSun" w:eastAsia="SimSun" w:hAnsi="SimSun"/>
           <w:color w:val="000000" w:themeColor="text1"/>
         </w:rPr>
       </w:pPr>
@@ -2124,7 +2126,7 @@
       <w:pPr>
         <w:ind w:left="820" w:hanging="340"/>
         <w:rPr>
-          <w:rFonts w:ascii="SimSun" w:eastAsia="SimSun" w:hAnsi="SimSun" w:hint="eastAsia"/>
+          <w:rFonts w:ascii="SimSun" w:eastAsia="SimSun" w:hAnsi="SimSun"/>
           <w:color w:val="000000" w:themeColor="text1"/>
         </w:rPr>
       </w:pPr>
@@ -2240,7 +2242,7 @@
         <w:spacing w:before="0" w:after="0"/>
         <w:ind w:left="480"/>
         <w:rPr>
-          <w:rFonts w:ascii="SimSun" w:eastAsia="SimSun" w:hAnsi="SimSun" w:hint="eastAsia"/>
+          <w:rFonts w:ascii="SimSun" w:eastAsia="SimSun" w:hAnsi="SimSun"/>
           <w:color w:val="000000" w:themeColor="text1"/>
         </w:rPr>
       </w:pPr>
@@ -2257,7 +2259,7 @@
         <w:spacing w:before="0" w:after="0"/>
         <w:ind w:left="480"/>
         <w:rPr>
-          <w:rFonts w:ascii="SimSun" w:eastAsia="SimSun" w:hAnsi="SimSun" w:hint="eastAsia"/>
+          <w:rFonts w:ascii="SimSun" w:eastAsia="SimSun" w:hAnsi="SimSun"/>
           <w:color w:val="000000" w:themeColor="text1"/>
         </w:rPr>
       </w:pPr>
@@ -2555,8 +2557,8 @@
       <w:pPr>
         <w:pStyle w:val="1"/>
       </w:pPr>
-      <w:bookmarkStart w:id="4" w:name="_提交访谈录音链接"/>
-      <w:bookmarkEnd w:id="4"/>
+      <w:bookmarkStart w:id="5" w:name="_提交访谈录音链接"/>
+      <w:bookmarkEnd w:id="5"/>
       <w:r>
         <w:rPr>
           <w:rFonts w:hint="eastAsia"/>
@@ -2906,10 +2908,10 @@
       <w:pPr>
         <w:pStyle w:val="1"/>
       </w:pPr>
-      <w:bookmarkStart w:id="5" w:name="_请根据以下模版，整理你访谈的3个典型用户案例"/>
-      <w:bookmarkStart w:id="6" w:name="_请根据以下模版，整理你访谈的3个典型用户案例_1"/>
-      <w:bookmarkEnd w:id="5"/>
+      <w:bookmarkStart w:id="6" w:name="_请根据以下模版，整理你访谈的3个典型用户案例"/>
+      <w:bookmarkStart w:id="7" w:name="_请根据以下模版，整理你访谈的3个典型用户案例_1"/>
       <w:bookmarkEnd w:id="6"/>
+      <w:bookmarkEnd w:id="7"/>
       <w:r>
         <w:t>典型</w:t>
       </w:r>
@@ -11380,12 +11382,12 @@
       <w:pPr>
         <w:pStyle w:val="1"/>
       </w:pPr>
-      <w:bookmarkStart w:id="7" w:name="_提出你的最终想法"/>
-      <w:bookmarkStart w:id="8" w:name="_提出你的最终想法_1"/>
-      <w:bookmarkStart w:id="9" w:name="_用户验证结果分析"/>
-      <w:bookmarkEnd w:id="7"/>
+      <w:bookmarkStart w:id="8" w:name="_提出你的最终想法"/>
+      <w:bookmarkStart w:id="9" w:name="_提出你的最终想法_1"/>
+      <w:bookmarkStart w:id="10" w:name="_用户验证结果分析"/>
       <w:bookmarkEnd w:id="8"/>
       <w:bookmarkEnd w:id="9"/>
+      <w:bookmarkEnd w:id="10"/>
       <w:r>
         <w:rPr>
           <w:rFonts w:hint="eastAsia"/>
@@ -12265,10 +12267,10 @@
       <w:pPr>
         <w:pStyle w:val="1"/>
       </w:pPr>
-      <w:bookmarkStart w:id="10" w:name="_提出你的最终想法_2"/>
-      <w:bookmarkStart w:id="11" w:name="_提出你的最终想法_3"/>
-      <w:bookmarkEnd w:id="10"/>
+      <w:bookmarkStart w:id="11" w:name="_提出你的最终想法_2"/>
+      <w:bookmarkStart w:id="12" w:name="_提出你的最终想法_3"/>
       <w:bookmarkEnd w:id="11"/>
+      <w:bookmarkEnd w:id="12"/>
       <w:r>
         <w:rPr>
           <w:rFonts w:hint="eastAsia"/>
@@ -13036,8 +13038,6 @@
           <w:lang w:val="en-US"/>
         </w:rPr>
       </w:pPr>
-      <w:bookmarkStart w:id="12" w:name="_GoBack"/>
-      <w:bookmarkEnd w:id="12"/>
     </w:p>
     <w:sectPr>
       <w:headerReference w:type="default" r:id="rId14"/>
@@ -13147,7 +13147,7 @@
       </w:tabs>
       <w:spacing w:before="0" w:after="0" w:line="240" w:lineRule="auto"/>
       <w:rPr>
-        <w:rFonts w:ascii="Heiti SC Light" w:eastAsia="Heiti SC Light" w:hAnsi="黑体" w:hint="eastAsia"/>
+        <w:rFonts w:ascii="Heiti SC Light" w:eastAsia="Heiti SC Light" w:hAnsi="黑体"/>
         <w:color w:val="000000"/>
         <w:sz w:val="20"/>
       </w:rPr>
@@ -13346,34 +13346,34 @@
         <w:tab w:val="right" w:pos="9923"/>
       </w:tabs>
       <w:rPr>
-        <w:rFonts w:ascii="Heiti SC Light" w:eastAsia="Heiti SC Light" w:hAnsi="Microsoft YaHei Light" w:hint="default"/>
+        <w:rFonts w:ascii="SimSun" w:eastAsia="SimSun" w:hAnsi="SimSun" w:hint="default"/>
         <w:color w:val="000000" w:themeColor="text1"/>
       </w:rPr>
     </w:pPr>
     <w:r>
       <w:rPr>
-        <w:rFonts w:ascii="Heiti SC Light" w:eastAsia="Heiti SC Light" w:hAnsi="Microsoft YaHei Light"/>
+        <w:rFonts w:ascii="SimSun" w:eastAsia="SimSun" w:hAnsi="SimSun"/>
         <w:color w:val="000000" w:themeColor="text1"/>
       </w:rPr>
       <w:t>半撇私塾</w:t>
     </w:r>
     <w:r>
       <w:rPr>
-        <w:rFonts w:ascii="Heiti SC Light" w:eastAsia="Heiti SC Light" w:hAnsi="Microsoft YaHei Light"/>
+        <w:rFonts w:ascii="SimSun" w:eastAsia="SimSun" w:hAnsi="SimSun"/>
         <w:color w:val="000000" w:themeColor="text1"/>
       </w:rPr>
       <w:tab/>
     </w:r>
     <w:r>
       <w:rPr>
-        <w:rFonts w:ascii="Heiti SC Light" w:eastAsia="Heiti SC Light" w:hAnsi="Microsoft YaHei Light"/>
+        <w:rFonts w:ascii="SimSun" w:eastAsia="SimSun" w:hAnsi="SimSun"/>
         <w:color w:val="000000" w:themeColor="text1"/>
       </w:rPr>
       <w:tab/>
     </w:r>
     <w:r>
       <w:rPr>
-        <w:rFonts w:ascii="Heiti SC Light" w:eastAsia="Heiti SC Light" w:hAnsi="Microsoft YaHei Light"/>
+        <w:rFonts w:ascii="SimSun" w:eastAsia="SimSun" w:hAnsi="SimSun"/>
         <w:color w:val="000000" w:themeColor="text1"/>
       </w:rPr>
       <w:tab/>
@@ -13381,21 +13381,21 @@
     </w:r>
     <w:r>
       <w:rPr>
-        <w:rFonts w:ascii="Heiti SC Light" w:eastAsia="Heiti SC Light" w:hAnsi="Microsoft YaHei Light"/>
+        <w:rFonts w:ascii="SimSun" w:eastAsia="SimSun" w:hAnsi="SimSun"/>
         <w:color w:val="000000" w:themeColor="text1"/>
       </w:rPr>
       <w:t xml:space="preserve">201- </w:t>
     </w:r>
     <w:r>
       <w:rPr>
-        <w:rFonts w:ascii="Heiti SC Light" w:eastAsia="Heiti SC Light" w:hAnsi="Microsoft YaHei Light"/>
+        <w:rFonts w:ascii="SimSun" w:eastAsia="SimSun" w:hAnsi="SimSun"/>
         <w:color w:val="000000" w:themeColor="text1"/>
       </w:rPr>
       <w:t>新媒体产品</w:t>
     </w:r>
     <w:r>
       <w:rPr>
-        <w:rFonts w:ascii="Heiti SC Light" w:eastAsia="Heiti SC Light" w:hAnsi="Microsoft YaHei Light"/>
+        <w:rFonts w:ascii="SimSun" w:eastAsia="SimSun" w:hAnsi="SimSun"/>
         <w:color w:val="000000" w:themeColor="text1"/>
       </w:rPr>
       <w:t>设计项目</w:t>
@@ -17001,7 +17001,7 @@
 </file>
 
 <file path=customXml/itemProps4.xml><?xml version="1.0" encoding="utf-8"?>
-<ds:datastoreItem xmlns:ds="http://schemas.openxmlformats.org/officeDocument/2006/customXml" ds:itemID="{AE5B35E2-240D-EF49-B239-A823DAC2DBB1}">
+<ds:datastoreItem xmlns:ds="http://schemas.openxmlformats.org/officeDocument/2006/customXml" ds:itemID="{0628DE78-CE11-E246-935F-816DD1A6325A}">
   <ds:schemaRefs>
     <ds:schemaRef ds:uri="http://schemas.openxmlformats.org/officeDocument/2006/bibliography"/>
   </ds:schemaRefs>

</xml_diff>

<commit_message>
docs: update CM201-exercise-files by yezi
</commit_message>
<xml_diff>
--- a/CM201-学号-姓名-平台昵称-新媒体产品设计项目-v1.0.docx
+++ b/CM201-学号-姓名-平台昵称-新媒体产品设计项目-v1.0.docx
@@ -307,7 +307,7 @@
         <w:adjustRightInd w:val="0"/>
         <w:spacing w:before="0" w:after="0" w:line="288" w:lineRule="auto"/>
         <w:rPr>
-          <w:rFonts w:ascii="SimSun" w:eastAsia="SimSun" w:hAnsi="SimSun" w:cs="Helvetica Neue" w:hint="eastAsia"/>
+          <w:rFonts w:ascii="SimSun" w:eastAsia="SimSun" w:hAnsi="SimSun" w:cs="Helvetica Neue"/>
           <w:color w:val="000000" w:themeColor="text1"/>
           <w:spacing w:val="27"/>
           <w:kern w:val="1"/>
@@ -1096,7 +1096,6 @@
           <w:lang w:val="en-US"/>
         </w:rPr>
       </w:pPr>
-      <w:bookmarkStart w:id="0" w:name="_GoBack"/>
       <w:r>
         <w:rPr>
           <w:rFonts w:ascii="SimSun" w:eastAsia="SimSun" w:hAnsi="SimSun" w:cs="Hiragino Sans GB W3" w:hint="eastAsia"/>
@@ -1165,7 +1164,6 @@
         </w:rPr>
       </w:pPr>
     </w:p>
-    <w:bookmarkEnd w:id="0"/>
     <w:p>
       <w:pPr>
         <w:spacing w:before="0" w:after="0" w:line="240" w:lineRule="auto"/>
@@ -1648,10 +1646,10 @@
       <w:pPr>
         <w:pStyle w:val="1"/>
       </w:pPr>
-      <w:bookmarkStart w:id="1" w:name="_请回顾上节课提交的Idea，并重新写下来"/>
-      <w:bookmarkStart w:id="2" w:name="_请回顾上节课提交的Idea，并重新写下来_1"/>
+      <w:bookmarkStart w:id="0" w:name="_请回顾上节课提交的Idea，并重新写下来"/>
+      <w:bookmarkStart w:id="1" w:name="_请回顾上节课提交的Idea，并重新写下来_1"/>
+      <w:bookmarkEnd w:id="0"/>
       <w:bookmarkEnd w:id="1"/>
-      <w:bookmarkEnd w:id="2"/>
       <w:r>
         <w:rPr>
           <w:rFonts w:hint="eastAsia"/>
@@ -1923,10 +1921,10 @@
       <w:pPr>
         <w:pStyle w:val="1"/>
       </w:pPr>
-      <w:bookmarkStart w:id="3" w:name="_请列出你的访谈提纲"/>
-      <w:bookmarkStart w:id="4" w:name="_列出你的访谈提纲"/>
+      <w:bookmarkStart w:id="2" w:name="_请列出你的访谈提纲"/>
+      <w:bookmarkStart w:id="3" w:name="_列出你的访谈提纲"/>
+      <w:bookmarkEnd w:id="2"/>
       <w:bookmarkEnd w:id="3"/>
-      <w:bookmarkEnd w:id="4"/>
       <w:r>
         <w:t>访谈提纲</w:t>
       </w:r>
@@ -2557,8 +2555,8 @@
       <w:pPr>
         <w:pStyle w:val="1"/>
       </w:pPr>
-      <w:bookmarkStart w:id="5" w:name="_提交访谈录音链接"/>
-      <w:bookmarkEnd w:id="5"/>
+      <w:bookmarkStart w:id="4" w:name="_提交访谈录音链接"/>
+      <w:bookmarkEnd w:id="4"/>
       <w:r>
         <w:rPr>
           <w:rFonts w:hint="eastAsia"/>
@@ -2908,10 +2906,10 @@
       <w:pPr>
         <w:pStyle w:val="1"/>
       </w:pPr>
-      <w:bookmarkStart w:id="6" w:name="_请根据以下模版，整理你访谈的3个典型用户案例"/>
-      <w:bookmarkStart w:id="7" w:name="_请根据以下模版，整理你访谈的3个典型用户案例_1"/>
+      <w:bookmarkStart w:id="5" w:name="_请根据以下模版，整理你访谈的3个典型用户案例"/>
+      <w:bookmarkStart w:id="6" w:name="_请根据以下模版，整理你访谈的3个典型用户案例_1"/>
+      <w:bookmarkEnd w:id="5"/>
       <w:bookmarkEnd w:id="6"/>
-      <w:bookmarkEnd w:id="7"/>
       <w:r>
         <w:t>典型</w:t>
       </w:r>
@@ -11382,12 +11380,12 @@
       <w:pPr>
         <w:pStyle w:val="1"/>
       </w:pPr>
-      <w:bookmarkStart w:id="8" w:name="_提出你的最终想法"/>
-      <w:bookmarkStart w:id="9" w:name="_提出你的最终想法_1"/>
-      <w:bookmarkStart w:id="10" w:name="_用户验证结果分析"/>
+      <w:bookmarkStart w:id="7" w:name="_提出你的最终想法"/>
+      <w:bookmarkStart w:id="8" w:name="_提出你的最终想法_1"/>
+      <w:bookmarkStart w:id="9" w:name="_用户验证结果分析"/>
+      <w:bookmarkEnd w:id="7"/>
       <w:bookmarkEnd w:id="8"/>
       <w:bookmarkEnd w:id="9"/>
-      <w:bookmarkEnd w:id="10"/>
       <w:r>
         <w:rPr>
           <w:rFonts w:hint="eastAsia"/>
@@ -12267,10 +12265,10 @@
       <w:pPr>
         <w:pStyle w:val="1"/>
       </w:pPr>
-      <w:bookmarkStart w:id="11" w:name="_提出你的最终想法_2"/>
-      <w:bookmarkStart w:id="12" w:name="_提出你的最终想法_3"/>
+      <w:bookmarkStart w:id="10" w:name="_提出你的最终想法_2"/>
+      <w:bookmarkStart w:id="11" w:name="_提出你的最终想法_3"/>
+      <w:bookmarkEnd w:id="10"/>
       <w:bookmarkEnd w:id="11"/>
-      <w:bookmarkEnd w:id="12"/>
       <w:r>
         <w:rPr>
           <w:rFonts w:hint="eastAsia"/>
@@ -12996,38 +12994,69 @@
     </w:p>
     <w:p>
       <w:pPr>
-        <w:spacing w:before="0" w:after="0" w:line="400" w:lineRule="exact"/>
-        <w:ind w:firstLine="480"/>
-        <w:rPr>
-          <w:rFonts w:ascii="SimSun" w:eastAsia="SimSun" w:hAnsi="SimSun" w:cs="Hiragino Sans GB W3"/>
-          <w:color w:val="000000" w:themeColor="text1"/>
-          <w:lang w:val="en-US"/>
-        </w:rPr>
-      </w:pPr>
-      <w:r>
-        <w:rPr>
-          <w:rFonts w:ascii="SimSun" w:eastAsia="SimSun" w:hAnsi="SimSun" w:cs="Hiragino Sans GB W3"/>
-          <w:color w:val="000000" w:themeColor="text1"/>
-          <w:lang w:val="en-US"/>
-        </w:rPr>
-        <w:t>2</w:t>
-      </w:r>
-      <w:r>
-        <w:rPr>
-          <w:rFonts w:ascii="SimSun" w:eastAsia="SimSun" w:hAnsi="SimSun" w:cs="Hiragino Sans GB W3"/>
-          <w:color w:val="000000" w:themeColor="text1"/>
-          <w:lang w:val="en-US"/>
-        </w:rPr>
-        <w:t>）</w:t>
-      </w:r>
-      <w:r>
+        <w:ind w:left="-360" w:firstLine="840"/>
+        <w:rPr>
+          <w:rFonts w:ascii="SimSun" w:eastAsia="SimSun" w:hAnsi="SimSun" w:hint="eastAsia"/>
+          <w:color w:val="000000" w:themeColor="text1"/>
+        </w:rPr>
+      </w:pPr>
+      <w:r>
+        <w:rPr>
+          <w:rFonts w:ascii="SimSun" w:eastAsia="SimSun" w:hAnsi="SimSun" w:hint="eastAsia"/>
+          <w:color w:val="000000" w:themeColor="text1"/>
+        </w:rPr>
+        <w:t>2）</w:t>
+      </w:r>
+      <w:r>
+        <w:rPr>
+          <w:rFonts w:ascii="SimSun" w:eastAsia="SimSun" w:hAnsi="SimSun" w:hint="eastAsia"/>
+          <w:color w:val="000000" w:themeColor="text1"/>
+        </w:rPr>
+        <w:t>请概述你如此调整的理由：</w:t>
+      </w:r>
+    </w:p>
+    <w:p>
+      <w:pPr>
+        <w:ind w:left="-360"/>
+        <w:rPr>
+          <w:rFonts w:ascii="SimSun" w:eastAsia="SimSun" w:hAnsi="SimSun" w:hint="eastAsia"/>
+          <w:color w:val="000000" w:themeColor="text1"/>
+        </w:rPr>
+      </w:pPr>
+      <w:bookmarkStart w:id="12" w:name="_GoBack"/>
+      <w:bookmarkEnd w:id="12"/>
+    </w:p>
+    <w:p>
+      <w:pPr>
+        <w:ind w:left="-360"/>
+        <w:rPr>
+          <w:rFonts w:ascii="SimSun" w:eastAsia="SimSun" w:hAnsi="SimSun" w:hint="eastAsia"/>
+          <w:color w:val="000000" w:themeColor="text1"/>
+        </w:rPr>
+      </w:pPr>
+      <w:r>
+        <w:rPr>
+          <w:rFonts w:ascii="SimSun" w:eastAsia="SimSun" w:hAnsi="SimSun" w:hint="eastAsia"/>
+          <w:color w:val="000000" w:themeColor="text1"/>
+        </w:rPr>
+        <w:t xml:space="preserve">       3）请将调整后的产品介绍页面图片粘贴在此处：</w:t>
+      </w:r>
+    </w:p>
+    <w:p>
+      <w:pPr>
         <w:rPr>
           <w:rFonts w:ascii="SimSun" w:eastAsia="SimSun" w:hAnsi="SimSun" w:cs="Hiragino Sans GB W3" w:hint="eastAsia"/>
           <w:color w:val="000000" w:themeColor="text1"/>
-          <w:lang w:val="en-US"/>
-        </w:rPr>
-        <w:t>请概述你如此调整的理由：</w:t>
-      </w:r>
+        </w:rPr>
+      </w:pPr>
+    </w:p>
+    <w:p>
+      <w:pPr>
+        <w:rPr>
+          <w:rFonts w:ascii="SimSun" w:eastAsia="SimSun" w:hAnsi="SimSun" w:cs="Hiragino Sans GB W3" w:hint="eastAsia"/>
+          <w:color w:val="000000" w:themeColor="text1"/>
+        </w:rPr>
+      </w:pPr>
     </w:p>
     <w:p>
       <w:pPr>
@@ -17001,7 +17030,7 @@
 </file>
 
 <file path=customXml/itemProps4.xml><?xml version="1.0" encoding="utf-8"?>
-<ds:datastoreItem xmlns:ds="http://schemas.openxmlformats.org/officeDocument/2006/customXml" ds:itemID="{0628DE78-CE11-E246-935F-816DD1A6325A}">
+<ds:datastoreItem xmlns:ds="http://schemas.openxmlformats.org/officeDocument/2006/customXml" ds:itemID="{1D2B4565-F0F0-7B46-9C7D-42A506DB5FB5}">
   <ds:schemaRefs>
     <ds:schemaRef ds:uri="http://schemas.openxmlformats.org/officeDocument/2006/bibliography"/>
   </ds:schemaRefs>

</xml_diff>

<commit_message>
docs：update CM201-exercise-files by yezi
</commit_message>
<xml_diff>
--- a/CM201-学号-姓名-平台昵称-新媒体产品设计项目-v1.0.docx
+++ b/CM201-学号-姓名-平台昵称-新媒体产品设计项目-v1.0.docx
@@ -1716,24 +1716,17 @@
       </w:r>
       <w:r>
         <w:rPr>
-          <w:rFonts w:ascii="SimSun" w:eastAsia="SimSun" w:hAnsi="SimSun"/>
-          <w:color w:val="000000" w:themeColor="text1"/>
-        </w:rPr>
-        <w:t>可以</w:t>
-      </w:r>
-      <w:r>
-        <w:rPr>
-          <w:rFonts w:ascii="SimSun" w:eastAsia="SimSun" w:hAnsi="SimSun"/>
-          <w:color w:val="000000" w:themeColor="text1"/>
-        </w:rPr>
-        <w:t>根据互评结果进行调整，</w:t>
-      </w:r>
-      <w:r>
-        <w:rPr>
           <w:rFonts w:ascii="SimSun" w:eastAsia="SimSun" w:hAnsi="SimSun" w:hint="eastAsia"/>
           <w:color w:val="000000" w:themeColor="text1"/>
         </w:rPr>
-        <w:t>并写下来</w:t>
+        <w:t>调整修改后，请</w:t>
+      </w:r>
+      <w:r>
+        <w:rPr>
+          <w:rFonts w:ascii="SimSun" w:eastAsia="SimSun" w:hAnsi="SimSun" w:hint="eastAsia"/>
+          <w:color w:val="000000" w:themeColor="text1"/>
+        </w:rPr>
+        <w:t>写下来</w:t>
       </w:r>
       <w:r>
         <w:rPr>
@@ -1748,365 +1741,133 @@
         <w:spacing w:before="0" w:after="0" w:line="400" w:lineRule="exact"/>
         <w:ind w:firstLineChars="200" w:firstLine="480"/>
         <w:rPr>
-          <w:rFonts w:ascii="SimSun" w:eastAsia="SimSun" w:hAnsi="SimSun" w:cs="Hiragino Sans GB W3"/>
+          <w:rFonts w:ascii="SimSun" w:eastAsia="SimSun" w:hAnsi="SimSun" w:cs="Hiragino Sans GB W3" w:hint="eastAsia"/>
           <w:color w:val="000000" w:themeColor="text1"/>
           <w:lang w:val="en-US"/>
         </w:rPr>
       </w:pPr>
+      <w:r>
+        <w:rPr>
+          <w:rFonts w:ascii="SimSun" w:eastAsia="SimSun" w:hAnsi="SimSun" w:cs="Hiragino Sans GB W3" w:hint="eastAsia"/>
+          <w:color w:val="000000" w:themeColor="text1"/>
+          <w:lang w:val="en-US"/>
+        </w:rPr>
+        <w:t>产品定位：</w:t>
+      </w:r>
     </w:p>
     <w:p>
       <w:pPr>
         <w:spacing w:before="0" w:after="0" w:line="400" w:lineRule="exact"/>
         <w:ind w:firstLineChars="200" w:firstLine="480"/>
         <w:rPr>
-          <w:rFonts w:ascii="SimSun" w:eastAsia="SimSun" w:hAnsi="SimSun" w:cs="Hiragino Sans GB W3"/>
+          <w:rFonts w:ascii="SimSun" w:eastAsia="SimSun" w:hAnsi="SimSun" w:cs="Hiragino Sans GB W3" w:hint="eastAsia"/>
           <w:color w:val="000000" w:themeColor="text1"/>
           <w:lang w:val="en-US"/>
         </w:rPr>
       </w:pPr>
       <w:r>
         <w:rPr>
-          <w:rFonts w:ascii="SimSun" w:eastAsia="SimSun" w:hAnsi="SimSun" w:cs="Hiragino Sans GB W3"/>
+          <w:rFonts w:ascii="SimSun" w:eastAsia="SimSun" w:hAnsi="SimSun" w:cs="Hiragino Sans GB W3" w:hint="eastAsia"/>
           <w:color w:val="000000" w:themeColor="text1"/>
           <w:lang w:val="en-US"/>
         </w:rPr>
-        <w:t>面对</w:t>
-      </w:r>
-      <w:r>
-        <w:rPr>
-          <w:rFonts w:ascii="SimSun" w:eastAsia="SimSun" w:hAnsi="SimSun" w:cs="Hiragino Sans GB W3"/>
-          <w:color w:val="000000" w:themeColor="text1"/>
-          <w:u w:val="single"/>
-          <w:lang w:val="en-US"/>
-        </w:rPr>
-        <w:t xml:space="preserve">                                                   </w:t>
-      </w:r>
-      <w:r>
-        <w:rPr>
-          <w:rFonts w:ascii="SimSun" w:eastAsia="SimSun" w:hAnsi="SimSun" w:cs="Hiragino Sans GB W3" w:hint="eastAsia"/>
-          <w:color w:val="000000" w:themeColor="text1"/>
-          <w:lang w:val="en-US"/>
-        </w:rPr>
-        <w:t>人群</w:t>
-      </w:r>
-      <w:r>
-        <w:rPr>
-          <w:rFonts w:ascii="SimSun" w:eastAsia="SimSun" w:hAnsi="SimSun" w:cs="Hiragino Sans GB W3"/>
-          <w:color w:val="000000" w:themeColor="text1"/>
-          <w:lang w:val="en-US"/>
-        </w:rPr>
-        <w:t>（</w:t>
-      </w:r>
-      <w:r>
-        <w:rPr>
-          <w:rFonts w:ascii="SimSun" w:eastAsia="SimSun" w:hAnsi="SimSun" w:cs="Hiragino Sans GB W3" w:hint="eastAsia"/>
-          <w:color w:val="000000" w:themeColor="text1"/>
-          <w:lang w:val="en-US"/>
-        </w:rPr>
-        <w:t>用户</w:t>
-      </w:r>
-      <w:r>
-        <w:rPr>
-          <w:rFonts w:ascii="SimSun" w:eastAsia="SimSun" w:hAnsi="SimSun" w:cs="Hiragino Sans GB W3"/>
-          <w:color w:val="000000" w:themeColor="text1"/>
-          <w:lang w:val="en-US"/>
-        </w:rPr>
-        <w:t>），通过</w:t>
-      </w:r>
-      <w:r>
-        <w:rPr>
-          <w:rFonts w:ascii="SimSun" w:eastAsia="SimSun" w:hAnsi="SimSun" w:cs="Hiragino Sans GB W3"/>
-          <w:color w:val="000000" w:themeColor="text1"/>
-          <w:u w:val="single"/>
-          <w:lang w:val="en-US"/>
-        </w:rPr>
-        <w:t xml:space="preserve">                                                     </w:t>
-      </w:r>
-      <w:r>
-        <w:rPr>
-          <w:rFonts w:ascii="SimSun" w:eastAsia="SimSun" w:hAnsi="SimSun" w:cs="Hiragino Sans GB W3" w:hint="eastAsia"/>
-          <w:color w:val="000000" w:themeColor="text1"/>
-          <w:lang w:val="en-US"/>
-        </w:rPr>
-        <w:t>方式</w:t>
-      </w:r>
-      <w:r>
-        <w:rPr>
-          <w:rFonts w:ascii="SimSun" w:eastAsia="SimSun" w:hAnsi="SimSun" w:cs="Hiragino Sans GB W3"/>
-          <w:color w:val="000000" w:themeColor="text1"/>
-          <w:lang w:val="en-US"/>
-        </w:rPr>
-        <w:t>（</w:t>
-      </w:r>
-      <w:r>
-        <w:rPr>
-          <w:rFonts w:ascii="SimSun" w:eastAsia="SimSun" w:hAnsi="SimSun" w:cs="Hiragino Sans GB W3" w:hint="eastAsia"/>
-          <w:color w:val="000000" w:themeColor="text1"/>
-          <w:lang w:val="en-US"/>
-        </w:rPr>
-        <w:t>方案</w:t>
-      </w:r>
-      <w:r>
-        <w:rPr>
-          <w:rFonts w:ascii="SimSun" w:eastAsia="SimSun" w:hAnsi="SimSun" w:cs="Hiragino Sans GB W3"/>
-          <w:color w:val="000000" w:themeColor="text1"/>
-          <w:lang w:val="en-US"/>
-        </w:rPr>
-        <w:t>），</w:t>
-      </w:r>
-      <w:r>
-        <w:rPr>
-          <w:rFonts w:ascii="SimSun" w:eastAsia="SimSun" w:hAnsi="SimSun" w:cs="Hiragino Sans GB W3" w:hint="eastAsia"/>
-          <w:color w:val="000000" w:themeColor="text1"/>
-          <w:lang w:val="en-US"/>
-        </w:rPr>
-        <w:t>解决</w:t>
-      </w:r>
-      <w:r>
-        <w:rPr>
-          <w:rFonts w:ascii="SimSun" w:eastAsia="SimSun" w:hAnsi="SimSun" w:cs="Hiragino Sans GB W3" w:hint="eastAsia"/>
-          <w:color w:val="000000" w:themeColor="text1"/>
-          <w:u w:val="single"/>
-          <w:lang w:val="en-US"/>
-        </w:rPr>
-        <w:t xml:space="preserve">                         </w:t>
-      </w:r>
-      <w:r>
-        <w:rPr>
-          <w:rFonts w:ascii="SimSun" w:eastAsia="SimSun" w:hAnsi="SimSun" w:cs="Hiragino Sans GB W3"/>
-          <w:color w:val="000000" w:themeColor="text1"/>
-          <w:u w:val="single"/>
-          <w:lang w:val="en-US"/>
-        </w:rPr>
-        <w:t xml:space="preserve">                       </w:t>
-      </w:r>
-      <w:r>
-        <w:rPr>
-          <w:rFonts w:ascii="SimSun" w:eastAsia="SimSun" w:hAnsi="SimSun" w:cs="Hiragino Sans GB W3" w:hint="eastAsia"/>
-          <w:color w:val="000000" w:themeColor="text1"/>
-          <w:u w:val="single"/>
-          <w:lang w:val="en-US"/>
-        </w:rPr>
-        <w:t xml:space="preserve">          </w:t>
-      </w:r>
-      <w:r>
-        <w:rPr>
-          <w:rFonts w:ascii="SimSun" w:eastAsia="SimSun" w:hAnsi="SimSun" w:cs="Hiragino Sans GB W3" w:hint="eastAsia"/>
-          <w:color w:val="000000" w:themeColor="text1"/>
-          <w:lang w:val="en-US"/>
-        </w:rPr>
-        <w:t>问题</w:t>
-      </w:r>
-      <w:r>
-        <w:rPr>
-          <w:rFonts w:ascii="SimSun" w:eastAsia="SimSun" w:hAnsi="SimSun" w:cs="Hiragino Sans GB W3"/>
-          <w:color w:val="000000" w:themeColor="text1"/>
-          <w:lang w:val="en-US"/>
-        </w:rPr>
-        <w:t>。</w:t>
-      </w:r>
+        <w:t>产品名称：</w:t>
+      </w:r>
+      <w:bookmarkStart w:id="2" w:name="_GoBack"/>
+      <w:bookmarkEnd w:id="2"/>
     </w:p>
     <w:p>
       <w:pPr>
         <w:spacing w:before="0" w:after="0" w:line="400" w:lineRule="exact"/>
         <w:ind w:firstLineChars="200" w:firstLine="480"/>
         <w:rPr>
-          <w:rFonts w:ascii="SimSun" w:eastAsia="SimSun" w:hAnsi="SimSun" w:cs="Hiragino Sans GB W3"/>
+          <w:rFonts w:ascii="SimSun" w:eastAsia="SimSun" w:hAnsi="SimSun" w:cs="Hiragino Sans GB W3" w:hint="eastAsia"/>
           <w:color w:val="000000" w:themeColor="text1"/>
           <w:lang w:val="en-US"/>
         </w:rPr>
       </w:pPr>
+      <w:r>
+        <w:rPr>
+          <w:rFonts w:ascii="SimSun" w:eastAsia="SimSun" w:hAnsi="SimSun" w:cs="Hiragino Sans GB W3" w:hint="eastAsia"/>
+          <w:color w:val="000000" w:themeColor="text1"/>
+          <w:lang w:val="en-US"/>
+        </w:rPr>
+        <w:t>产品简介：</w:t>
+      </w:r>
     </w:p>
     <w:p>
       <w:pPr>
-        <w:pStyle w:val="1"/>
-      </w:pPr>
-      <w:bookmarkStart w:id="2" w:name="_请列出你的访谈提纲"/>
-      <w:bookmarkStart w:id="3" w:name="_列出你的访谈提纲"/>
-      <w:bookmarkEnd w:id="2"/>
-      <w:bookmarkEnd w:id="3"/>
-      <w:r>
-        <w:t>访谈提纲</w:t>
+        <w:spacing w:before="0" w:after="0" w:line="400" w:lineRule="exact"/>
+        <w:ind w:firstLineChars="200" w:firstLine="480"/>
+        <w:rPr>
+          <w:rFonts w:ascii="SimSun" w:eastAsia="SimSun" w:hAnsi="SimSun" w:cs="Hiragino Sans GB W3" w:hint="eastAsia"/>
+          <w:color w:val="000000" w:themeColor="text1"/>
+          <w:lang w:val="en-US"/>
+        </w:rPr>
+      </w:pPr>
+      <w:r>
+        <w:rPr>
+          <w:rFonts w:ascii="SimSun" w:eastAsia="SimSun" w:hAnsi="SimSun" w:cs="Hiragino Sans GB W3" w:hint="eastAsia"/>
+          <w:color w:val="000000" w:themeColor="text1"/>
+          <w:lang w:val="en-US"/>
+        </w:rPr>
+        <w:t>产品目标用户：</w:t>
       </w:r>
     </w:p>
     <w:p>
       <w:pPr>
         <w:spacing w:before="0" w:after="0" w:line="400" w:lineRule="exact"/>
-        <w:ind w:firstLine="480"/>
-        <w:rPr>
-          <w:rFonts w:ascii="SimSun" w:eastAsia="SimSun" w:hAnsi="SimSun"/>
-          <w:color w:val="000000" w:themeColor="text1"/>
-        </w:rPr>
-      </w:pPr>
-      <w:r>
-        <w:rPr>
-          <w:rFonts w:ascii="SimSun" w:eastAsia="SimSun" w:hAnsi="SimSun" w:hint="eastAsia"/>
-          <w:color w:val="000000" w:themeColor="text1"/>
-        </w:rPr>
-        <w:t>请根据用户验证的五大核心问题列出你的访谈提纲</w:t>
-      </w:r>
-      <w:r>
-        <w:rPr>
-          <w:rFonts w:ascii="SimSun" w:eastAsia="SimSun" w:hAnsi="SimSun"/>
-          <w:color w:val="000000" w:themeColor="text1"/>
-        </w:rPr>
-        <w:t>，</w:t>
-      </w:r>
-      <w:r>
-        <w:rPr>
-          <w:rFonts w:ascii="SimSun" w:eastAsia="SimSun" w:hAnsi="SimSun" w:hint="eastAsia"/>
-          <w:color w:val="000000" w:themeColor="text1"/>
-        </w:rPr>
-        <w:t>在每个核心</w:t>
-      </w:r>
-      <w:r>
-        <w:rPr>
-          <w:rFonts w:ascii="SimSun" w:eastAsia="SimSun" w:hAnsi="SimSun"/>
-          <w:color w:val="000000" w:themeColor="text1"/>
-        </w:rPr>
-        <w:t>问题下至少</w:t>
-      </w:r>
-      <w:r>
-        <w:rPr>
-          <w:rFonts w:ascii="SimSun" w:eastAsia="SimSun" w:hAnsi="SimSun" w:hint="eastAsia"/>
-          <w:color w:val="000000" w:themeColor="text1"/>
-        </w:rPr>
-        <w:t>列举</w:t>
-      </w:r>
-      <w:r>
-        <w:rPr>
-          <w:rFonts w:ascii="SimSun" w:eastAsia="SimSun" w:hAnsi="SimSun"/>
-          <w:color w:val="000000" w:themeColor="text1"/>
-        </w:rPr>
-        <w:t>出3</w:t>
-      </w:r>
-      <w:r>
-        <w:rPr>
-          <w:rFonts w:ascii="SimSun" w:eastAsia="SimSun" w:hAnsi="SimSun" w:hint="eastAsia"/>
-          <w:color w:val="000000" w:themeColor="text1"/>
-        </w:rPr>
-        <w:t>个</w:t>
-      </w:r>
-      <w:r>
-        <w:rPr>
-          <w:rFonts w:ascii="SimSun" w:eastAsia="SimSun" w:hAnsi="SimSun"/>
-          <w:color w:val="000000" w:themeColor="text1"/>
-        </w:rPr>
-        <w:t>你要</w:t>
-      </w:r>
-      <w:r>
-        <w:rPr>
-          <w:rFonts w:ascii="SimSun" w:eastAsia="SimSun" w:hAnsi="SimSun" w:hint="eastAsia"/>
-          <w:color w:val="000000" w:themeColor="text1"/>
-        </w:rPr>
-        <w:t>问</w:t>
-      </w:r>
-      <w:r>
-        <w:rPr>
-          <w:rFonts w:ascii="SimSun" w:eastAsia="SimSun" w:hAnsi="SimSun"/>
-          <w:color w:val="000000" w:themeColor="text1"/>
-        </w:rPr>
-        <w:t>的具体问题</w:t>
-      </w:r>
-      <w:r>
-        <w:rPr>
-          <w:rFonts w:ascii="SimSun" w:eastAsia="SimSun" w:hAnsi="SimSun"/>
-          <w:color w:val="000000" w:themeColor="text1"/>
-        </w:rPr>
-        <w:t>。</w:t>
+        <w:ind w:firstLineChars="200" w:firstLine="480"/>
+        <w:rPr>
+          <w:rFonts w:ascii="SimSun" w:eastAsia="SimSun" w:hAnsi="SimSun" w:cs="Hiragino Sans GB W3"/>
+          <w:color w:val="000000" w:themeColor="text1"/>
+          <w:lang w:val="en-US"/>
+        </w:rPr>
+      </w:pPr>
+      <w:r>
+        <w:rPr>
+          <w:rFonts w:ascii="SimSun" w:eastAsia="SimSun" w:hAnsi="SimSun" w:cs="Hiragino Sans GB W3" w:hint="eastAsia"/>
+          <w:color w:val="000000" w:themeColor="text1"/>
+          <w:lang w:val="en-US"/>
+        </w:rPr>
+        <w:t>产品解决的痛点问题：</w:t>
+      </w:r>
+      <w:r>
+        <w:rPr>
+          <w:rFonts w:ascii="SimSun" w:eastAsia="SimSun" w:hAnsi="SimSun" w:cs="Hiragino Sans GB W3"/>
+          <w:color w:val="000000" w:themeColor="text1"/>
+          <w:lang w:val="en-US"/>
+        </w:rPr>
+        <w:t xml:space="preserve"> </w:t>
       </w:r>
     </w:p>
     <w:p>
       <w:pPr>
-        <w:ind w:left="820" w:hanging="340"/>
-        <w:rPr>
-          <w:rFonts w:ascii="SimSun" w:eastAsia="SimSun" w:hAnsi="SimSun"/>
-          <w:color w:val="000000" w:themeColor="text1"/>
-        </w:rPr>
-      </w:pPr>
-      <w:r>
-        <w:rPr>
-          <w:rFonts w:ascii="SimSun" w:eastAsia="SimSun" w:hAnsi="SimSun" w:hint="eastAsia"/>
-          <w:color w:val="000000" w:themeColor="text1"/>
-        </w:rPr>
-        <w:t>1）</w:t>
-      </w:r>
-      <w:r>
-        <w:rPr>
-          <w:rFonts w:ascii="SimSun" w:eastAsia="SimSun" w:hAnsi="SimSun" w:hint="eastAsia"/>
-          <w:color w:val="000000" w:themeColor="text1"/>
-        </w:rPr>
-        <w:t>他们是谁？</w:t>
-      </w:r>
-      <w:r>
-        <w:rPr>
-          <w:rFonts w:ascii="SimSun" w:eastAsia="SimSun" w:hAnsi="SimSun"/>
-          <w:color w:val="000000" w:themeColor="text1"/>
-        </w:rPr>
-        <w:t>（</w:t>
-      </w:r>
-      <w:r>
-        <w:rPr>
-          <w:rFonts w:ascii="SimSun" w:eastAsia="SimSun" w:hAnsi="SimSun" w:hint="eastAsia"/>
-          <w:color w:val="000000" w:themeColor="text1"/>
-        </w:rPr>
-        <w:t>人口统计</w:t>
-      </w:r>
-      <w:r>
-        <w:rPr>
-          <w:rFonts w:ascii="SimSun" w:eastAsia="SimSun" w:hAnsi="SimSun"/>
-          <w:color w:val="000000" w:themeColor="text1"/>
-        </w:rPr>
-        <w:t>信息、</w:t>
-      </w:r>
-      <w:r>
-        <w:rPr>
-          <w:rFonts w:ascii="SimSun" w:eastAsia="SimSun" w:hAnsi="SimSun" w:hint="eastAsia"/>
-          <w:color w:val="000000" w:themeColor="text1"/>
-        </w:rPr>
-        <w:t>地理统计信息</w:t>
-      </w:r>
-      <w:r>
-        <w:rPr>
-          <w:rFonts w:ascii="SimSun" w:eastAsia="SimSun" w:hAnsi="SimSun"/>
-          <w:color w:val="000000" w:themeColor="text1"/>
-        </w:rPr>
-        <w:t>、</w:t>
-      </w:r>
-      <w:r>
-        <w:rPr>
-          <w:rFonts w:ascii="SimSun" w:eastAsia="SimSun" w:hAnsi="SimSun" w:hint="eastAsia"/>
-          <w:color w:val="000000" w:themeColor="text1"/>
-        </w:rPr>
-        <w:t>心理统计信息</w:t>
-      </w:r>
-      <w:r>
-        <w:rPr>
-          <w:rFonts w:ascii="SimSun" w:eastAsia="SimSun" w:hAnsi="SimSun"/>
-          <w:color w:val="000000" w:themeColor="text1"/>
-        </w:rPr>
-        <w:t>）</w:t>
-      </w:r>
+        <w:spacing w:before="0" w:after="0" w:line="400" w:lineRule="exact"/>
+        <w:ind w:firstLineChars="200" w:firstLine="480"/>
+        <w:rPr>
+          <w:rFonts w:ascii="SimSun" w:eastAsia="SimSun" w:hAnsi="SimSun" w:cs="Hiragino Sans GB W3"/>
+          <w:color w:val="000000" w:themeColor="text1"/>
+          <w:lang w:val="en-US"/>
+        </w:rPr>
+      </w:pPr>
     </w:p>
     <w:p>
       <w:pPr>
-        <w:ind w:left="820" w:hanging="340"/>
-        <w:rPr>
-          <w:rFonts w:ascii="SimSun" w:eastAsia="SimSun" w:hAnsi="SimSun"/>
-          <w:color w:val="000000" w:themeColor="text1"/>
-        </w:rPr>
-      </w:pPr>
-      <w:r>
-        <w:rPr>
-          <w:rFonts w:ascii="SimSun" w:eastAsia="SimSun" w:hAnsi="SimSun"/>
-          <w:color w:val="000000" w:themeColor="text1"/>
-        </w:rPr>
-        <w:t>a.</w:t>
+        <w:pStyle w:val="1"/>
+      </w:pPr>
+      <w:bookmarkStart w:id="3" w:name="_请列出你的访谈提纲"/>
+      <w:bookmarkStart w:id="4" w:name="_列出你的访谈提纲"/>
+      <w:bookmarkEnd w:id="3"/>
+      <w:bookmarkEnd w:id="4"/>
+      <w:r>
+        <w:t>访谈提纲</w:t>
       </w:r>
     </w:p>
     <w:p>
       <w:pPr>
-        <w:ind w:left="820" w:hanging="340"/>
+        <w:spacing w:before="0" w:after="0" w:line="400" w:lineRule="exact"/>
+        <w:ind w:firstLine="480"/>
         <w:rPr>
           <w:rFonts w:ascii="SimSun" w:eastAsia="SimSun" w:hAnsi="SimSun"/>
           <w:color w:val="000000" w:themeColor="text1"/>
@@ -2117,7 +1878,77 @@
           <w:rFonts w:ascii="SimSun" w:eastAsia="SimSun" w:hAnsi="SimSun" w:hint="eastAsia"/>
           <w:color w:val="000000" w:themeColor="text1"/>
         </w:rPr>
-        <w:t>b．</w:t>
+        <w:t>请根据用户验证的五大核心问题列出你的访谈提纲</w:t>
+      </w:r>
+      <w:r>
+        <w:rPr>
+          <w:rFonts w:ascii="SimSun" w:eastAsia="SimSun" w:hAnsi="SimSun"/>
+          <w:color w:val="000000" w:themeColor="text1"/>
+        </w:rPr>
+        <w:t>，</w:t>
+      </w:r>
+      <w:r>
+        <w:rPr>
+          <w:rFonts w:ascii="SimSun" w:eastAsia="SimSun" w:hAnsi="SimSun" w:hint="eastAsia"/>
+          <w:color w:val="000000" w:themeColor="text1"/>
+        </w:rPr>
+        <w:t>在每个核心</w:t>
+      </w:r>
+      <w:r>
+        <w:rPr>
+          <w:rFonts w:ascii="SimSun" w:eastAsia="SimSun" w:hAnsi="SimSun"/>
+          <w:color w:val="000000" w:themeColor="text1"/>
+        </w:rPr>
+        <w:t>问题下至少</w:t>
+      </w:r>
+      <w:r>
+        <w:rPr>
+          <w:rFonts w:ascii="SimSun" w:eastAsia="SimSun" w:hAnsi="SimSun" w:hint="eastAsia"/>
+          <w:color w:val="000000" w:themeColor="text1"/>
+        </w:rPr>
+        <w:t>列举</w:t>
+      </w:r>
+      <w:r>
+        <w:rPr>
+          <w:rFonts w:ascii="SimSun" w:eastAsia="SimSun" w:hAnsi="SimSun"/>
+          <w:color w:val="000000" w:themeColor="text1"/>
+        </w:rPr>
+        <w:t>出3</w:t>
+      </w:r>
+      <w:r>
+        <w:rPr>
+          <w:rFonts w:ascii="SimSun" w:eastAsia="SimSun" w:hAnsi="SimSun" w:hint="eastAsia"/>
+          <w:color w:val="000000" w:themeColor="text1"/>
+        </w:rPr>
+        <w:t>个</w:t>
+      </w:r>
+      <w:r>
+        <w:rPr>
+          <w:rFonts w:ascii="SimSun" w:eastAsia="SimSun" w:hAnsi="SimSun"/>
+          <w:color w:val="000000" w:themeColor="text1"/>
+        </w:rPr>
+        <w:t>你要</w:t>
+      </w:r>
+      <w:r>
+        <w:rPr>
+          <w:rFonts w:ascii="SimSun" w:eastAsia="SimSun" w:hAnsi="SimSun" w:hint="eastAsia"/>
+          <w:color w:val="000000" w:themeColor="text1"/>
+        </w:rPr>
+        <w:t>问</w:t>
+      </w:r>
+      <w:r>
+        <w:rPr>
+          <w:rFonts w:ascii="SimSun" w:eastAsia="SimSun" w:hAnsi="SimSun"/>
+          <w:color w:val="000000" w:themeColor="text1"/>
+        </w:rPr>
+        <w:t>的具体问题</w:t>
+      </w:r>
+      <w:r>
+        <w:rPr>
+          <w:rFonts w:ascii="SimSun" w:eastAsia="SimSun" w:hAnsi="SimSun"/>
+          <w:color w:val="000000" w:themeColor="text1"/>
+        </w:rPr>
+        <w:t>。</w:t>
       </w:r>
     </w:p>
     <w:p>
@@ -2133,7 +1964,63 @@
           <w:rFonts w:ascii="SimSun" w:eastAsia="SimSun" w:hAnsi="SimSun" w:hint="eastAsia"/>
           <w:color w:val="000000" w:themeColor="text1"/>
         </w:rPr>
-        <w:t>c．</w:t>
+        <w:t>1）</w:t>
+      </w:r>
+      <w:r>
+        <w:rPr>
+          <w:rFonts w:ascii="SimSun" w:eastAsia="SimSun" w:hAnsi="SimSun" w:hint="eastAsia"/>
+          <w:color w:val="000000" w:themeColor="text1"/>
+        </w:rPr>
+        <w:t>他们是谁？</w:t>
+      </w:r>
+      <w:r>
+        <w:rPr>
+          <w:rFonts w:ascii="SimSun" w:eastAsia="SimSun" w:hAnsi="SimSun"/>
+          <w:color w:val="000000" w:themeColor="text1"/>
+        </w:rPr>
+        <w:t>（</w:t>
+      </w:r>
+      <w:r>
+        <w:rPr>
+          <w:rFonts w:ascii="SimSun" w:eastAsia="SimSun" w:hAnsi="SimSun" w:hint="eastAsia"/>
+          <w:color w:val="000000" w:themeColor="text1"/>
+        </w:rPr>
+        <w:t>人口统计</w:t>
+      </w:r>
+      <w:r>
+        <w:rPr>
+          <w:rFonts w:ascii="SimSun" w:eastAsia="SimSun" w:hAnsi="SimSun"/>
+          <w:color w:val="000000" w:themeColor="text1"/>
+        </w:rPr>
+        <w:t>信息、</w:t>
+      </w:r>
+      <w:r>
+        <w:rPr>
+          <w:rFonts w:ascii="SimSun" w:eastAsia="SimSun" w:hAnsi="SimSun" w:hint="eastAsia"/>
+          <w:color w:val="000000" w:themeColor="text1"/>
+        </w:rPr>
+        <w:t>地理统计信息</w:t>
+      </w:r>
+      <w:r>
+        <w:rPr>
+          <w:rFonts w:ascii="SimSun" w:eastAsia="SimSun" w:hAnsi="SimSun"/>
+          <w:color w:val="000000" w:themeColor="text1"/>
+        </w:rPr>
+        <w:t>、</w:t>
+      </w:r>
+      <w:r>
+        <w:rPr>
+          <w:rFonts w:ascii="SimSun" w:eastAsia="SimSun" w:hAnsi="SimSun" w:hint="eastAsia"/>
+          <w:color w:val="000000" w:themeColor="text1"/>
+        </w:rPr>
+        <w:t>心理统计信息</w:t>
+      </w:r>
+      <w:r>
+        <w:rPr>
+          <w:rFonts w:ascii="SimSun" w:eastAsia="SimSun" w:hAnsi="SimSun"/>
+          <w:color w:val="000000" w:themeColor="text1"/>
+        </w:rPr>
+        <w:t>）</w:t>
       </w:r>
     </w:p>
     <w:p>
@@ -2149,17 +2036,24 @@
           <w:rFonts w:ascii="SimSun" w:eastAsia="SimSun" w:hAnsi="SimSun"/>
           <w:color w:val="000000" w:themeColor="text1"/>
         </w:rPr>
-        <w:t>……</w:t>
+        <w:t>a.</w:t>
       </w:r>
     </w:p>
     <w:p>
       <w:pPr>
-        <w:spacing w:before="0" w:after="0"/>
-        <w:rPr>
-          <w:rFonts w:ascii="SimSun" w:eastAsia="SimSun" w:hAnsi="SimSun"/>
-          <w:color w:val="000000" w:themeColor="text1"/>
-        </w:rPr>
-      </w:pPr>
+        <w:ind w:left="820" w:hanging="340"/>
+        <w:rPr>
+          <w:rFonts w:ascii="SimSun" w:eastAsia="SimSun" w:hAnsi="SimSun"/>
+          <w:color w:val="000000" w:themeColor="text1"/>
+        </w:rPr>
+      </w:pPr>
+      <w:r>
+        <w:rPr>
+          <w:rFonts w:ascii="SimSun" w:eastAsia="SimSun" w:hAnsi="SimSun" w:hint="eastAsia"/>
+          <w:color w:val="000000" w:themeColor="text1"/>
+        </w:rPr>
+        <w:t>b．</w:t>
+      </w:r>
     </w:p>
     <w:p>
       <w:pPr>
@@ -2174,18 +2068,59 @@
           <w:rFonts w:ascii="SimSun" w:eastAsia="SimSun" w:hAnsi="SimSun" w:hint="eastAsia"/>
           <w:color w:val="000000" w:themeColor="text1"/>
         </w:rPr>
-        <w:t>2）</w:t>
-      </w:r>
-      <w:r>
-        <w:rPr>
-          <w:rFonts w:ascii="SimSun" w:eastAsia="SimSun" w:hAnsi="SimSun" w:hint="eastAsia"/>
-          <w:color w:val="000000" w:themeColor="text1"/>
-        </w:rPr>
-        <w:t>他们遇到什么问题？</w:t>
+        <w:t>c．</w:t>
       </w:r>
     </w:p>
     <w:p>
       <w:pPr>
+        <w:ind w:left="820" w:hanging="340"/>
+        <w:rPr>
+          <w:rFonts w:ascii="SimSun" w:eastAsia="SimSun" w:hAnsi="SimSun"/>
+          <w:color w:val="000000" w:themeColor="text1"/>
+        </w:rPr>
+      </w:pPr>
+      <w:r>
+        <w:rPr>
+          <w:rFonts w:ascii="SimSun" w:eastAsia="SimSun" w:hAnsi="SimSun"/>
+          <w:color w:val="000000" w:themeColor="text1"/>
+        </w:rPr>
+        <w:t>……</w:t>
+      </w:r>
+    </w:p>
+    <w:p>
+      <w:pPr>
+        <w:spacing w:before="0" w:after="0"/>
+        <w:rPr>
+          <w:rFonts w:ascii="SimSun" w:eastAsia="SimSun" w:hAnsi="SimSun"/>
+          <w:color w:val="000000" w:themeColor="text1"/>
+        </w:rPr>
+      </w:pPr>
+    </w:p>
+    <w:p>
+      <w:pPr>
+        <w:ind w:left="820" w:hanging="340"/>
+        <w:rPr>
+          <w:rFonts w:ascii="SimSun" w:eastAsia="SimSun" w:hAnsi="SimSun"/>
+          <w:color w:val="000000" w:themeColor="text1"/>
+        </w:rPr>
+      </w:pPr>
+      <w:r>
+        <w:rPr>
+          <w:rFonts w:ascii="SimSun" w:eastAsia="SimSun" w:hAnsi="SimSun" w:hint="eastAsia"/>
+          <w:color w:val="000000" w:themeColor="text1"/>
+        </w:rPr>
+        <w:t>2）</w:t>
+      </w:r>
+      <w:r>
+        <w:rPr>
+          <w:rFonts w:ascii="SimSun" w:eastAsia="SimSun" w:hAnsi="SimSun" w:hint="eastAsia"/>
+          <w:color w:val="000000" w:themeColor="text1"/>
+        </w:rPr>
+        <w:t>他们遇到什么问题？</w:t>
+      </w:r>
+    </w:p>
+    <w:p>
+      <w:pPr>
         <w:spacing w:before="0" w:after="0"/>
         <w:ind w:left="480"/>
         <w:rPr>
@@ -2555,8 +2490,8 @@
       <w:pPr>
         <w:pStyle w:val="1"/>
       </w:pPr>
-      <w:bookmarkStart w:id="4" w:name="_提交访谈录音链接"/>
-      <w:bookmarkEnd w:id="4"/>
+      <w:bookmarkStart w:id="5" w:name="_提交访谈录音链接"/>
+      <w:bookmarkEnd w:id="5"/>
       <w:r>
         <w:rPr>
           <w:rFonts w:hint="eastAsia"/>
@@ -2906,10 +2841,10 @@
       <w:pPr>
         <w:pStyle w:val="1"/>
       </w:pPr>
-      <w:bookmarkStart w:id="5" w:name="_请根据以下模版，整理你访谈的3个典型用户案例"/>
-      <w:bookmarkStart w:id="6" w:name="_请根据以下模版，整理你访谈的3个典型用户案例_1"/>
-      <w:bookmarkEnd w:id="5"/>
+      <w:bookmarkStart w:id="6" w:name="_请根据以下模版，整理你访谈的3个典型用户案例"/>
+      <w:bookmarkStart w:id="7" w:name="_请根据以下模版，整理你访谈的3个典型用户案例_1"/>
       <w:bookmarkEnd w:id="6"/>
+      <w:bookmarkEnd w:id="7"/>
       <w:r>
         <w:t>典型</w:t>
       </w:r>
@@ -11380,12 +11315,12 @@
       <w:pPr>
         <w:pStyle w:val="1"/>
       </w:pPr>
-      <w:bookmarkStart w:id="7" w:name="_提出你的最终想法"/>
-      <w:bookmarkStart w:id="8" w:name="_提出你的最终想法_1"/>
-      <w:bookmarkStart w:id="9" w:name="_用户验证结果分析"/>
-      <w:bookmarkEnd w:id="7"/>
+      <w:bookmarkStart w:id="8" w:name="_提出你的最终想法"/>
+      <w:bookmarkStart w:id="9" w:name="_提出你的最终想法_1"/>
+      <w:bookmarkStart w:id="10" w:name="_用户验证结果分析"/>
       <w:bookmarkEnd w:id="8"/>
       <w:bookmarkEnd w:id="9"/>
+      <w:bookmarkEnd w:id="10"/>
       <w:r>
         <w:rPr>
           <w:rFonts w:hint="eastAsia"/>
@@ -12265,10 +12200,10 @@
       <w:pPr>
         <w:pStyle w:val="1"/>
       </w:pPr>
-      <w:bookmarkStart w:id="10" w:name="_提出你的最终想法_2"/>
-      <w:bookmarkStart w:id="11" w:name="_提出你的最终想法_3"/>
-      <w:bookmarkEnd w:id="10"/>
+      <w:bookmarkStart w:id="11" w:name="_提出你的最终想法_2"/>
+      <w:bookmarkStart w:id="12" w:name="_提出你的最终想法_3"/>
       <w:bookmarkEnd w:id="11"/>
+      <w:bookmarkEnd w:id="12"/>
       <w:r>
         <w:rPr>
           <w:rFonts w:hint="eastAsia"/>
@@ -12996,7 +12931,7 @@
       <w:pPr>
         <w:ind w:left="-360" w:firstLine="840"/>
         <w:rPr>
-          <w:rFonts w:ascii="SimSun" w:eastAsia="SimSun" w:hAnsi="SimSun" w:hint="eastAsia"/>
+          <w:rFonts w:ascii="SimSun" w:eastAsia="SimSun" w:hAnsi="SimSun"/>
           <w:color w:val="000000" w:themeColor="text1"/>
         </w:rPr>
       </w:pPr>
@@ -13019,18 +12954,16 @@
       <w:pPr>
         <w:ind w:left="-360"/>
         <w:rPr>
-          <w:rFonts w:ascii="SimSun" w:eastAsia="SimSun" w:hAnsi="SimSun" w:hint="eastAsia"/>
-          <w:color w:val="000000" w:themeColor="text1"/>
-        </w:rPr>
-      </w:pPr>
-      <w:bookmarkStart w:id="12" w:name="_GoBack"/>
-      <w:bookmarkEnd w:id="12"/>
+          <w:rFonts w:ascii="SimSun" w:eastAsia="SimSun" w:hAnsi="SimSun"/>
+          <w:color w:val="000000" w:themeColor="text1"/>
+        </w:rPr>
+      </w:pPr>
     </w:p>
     <w:p>
       <w:pPr>
         <w:ind w:left="-360"/>
         <w:rPr>
-          <w:rFonts w:ascii="SimSun" w:eastAsia="SimSun" w:hAnsi="SimSun" w:hint="eastAsia"/>
+          <w:rFonts w:ascii="SimSun" w:eastAsia="SimSun" w:hAnsi="SimSun"/>
           <w:color w:val="000000" w:themeColor="text1"/>
         </w:rPr>
       </w:pPr>
@@ -13045,7 +12978,7 @@
     <w:p>
       <w:pPr>
         <w:rPr>
-          <w:rFonts w:ascii="SimSun" w:eastAsia="SimSun" w:hAnsi="SimSun" w:cs="Hiragino Sans GB W3" w:hint="eastAsia"/>
+          <w:rFonts w:ascii="SimSun" w:eastAsia="SimSun" w:hAnsi="SimSun" w:cs="Hiragino Sans GB W3"/>
           <w:color w:val="000000" w:themeColor="text1"/>
         </w:rPr>
       </w:pPr>
@@ -13053,7 +12986,7 @@
     <w:p>
       <w:pPr>
         <w:rPr>
-          <w:rFonts w:ascii="SimSun" w:eastAsia="SimSun" w:hAnsi="SimSun" w:cs="Hiragino Sans GB W3" w:hint="eastAsia"/>
+          <w:rFonts w:ascii="SimSun" w:eastAsia="SimSun" w:hAnsi="SimSun" w:cs="Hiragino Sans GB W3"/>
           <w:color w:val="000000" w:themeColor="text1"/>
         </w:rPr>
       </w:pPr>
@@ -17030,7 +16963,7 @@
 </file>
 
 <file path=customXml/itemProps4.xml><?xml version="1.0" encoding="utf-8"?>
-<ds:datastoreItem xmlns:ds="http://schemas.openxmlformats.org/officeDocument/2006/customXml" ds:itemID="{1D2B4565-F0F0-7B46-9C7D-42A506DB5FB5}">
+<ds:datastoreItem xmlns:ds="http://schemas.openxmlformats.org/officeDocument/2006/customXml" ds:itemID="{EC553AC2-5C2C-0A4D-8D2D-96172E56F21D}">
   <ds:schemaRefs>
     <ds:schemaRef ds:uri="http://schemas.openxmlformats.org/officeDocument/2006/bibliography"/>
   </ds:schemaRefs>

</xml_diff>

<commit_message>
docs： update CM201-exercise-files by yezi
</commit_message>
<xml_diff>
--- a/CM201-学号-姓名-平台昵称-新媒体产品设计项目-v1.0.docx
+++ b/CM201-学号-姓名-平台昵称-新媒体产品设计项目-v1.0.docx
@@ -1673,67 +1673,22 @@
     <w:p>
       <w:pPr>
         <w:spacing w:before="0" w:after="0" w:line="400" w:lineRule="exact"/>
-        <w:ind w:firstLine="480"/>
-        <w:rPr>
-          <w:rFonts w:ascii="SimSun" w:eastAsia="SimSun" w:hAnsi="SimSun"/>
-          <w:color w:val="000000" w:themeColor="text1"/>
-        </w:rPr>
-      </w:pPr>
-      <w:r>
-        <w:rPr>
-          <w:rFonts w:ascii="SimSun" w:eastAsia="SimSun" w:hAnsi="SimSun" w:hint="eastAsia"/>
-          <w:color w:val="000000" w:themeColor="text1"/>
-        </w:rPr>
-        <w:t>请回顾你</w:t>
-      </w:r>
-      <w:r>
-        <w:rPr>
-          <w:rFonts w:ascii="SimSun" w:eastAsia="SimSun" w:hAnsi="SimSun"/>
-          <w:color w:val="000000" w:themeColor="text1"/>
-        </w:rPr>
-        <w:t>在Milestone</w:t>
-      </w:r>
-      <w:r>
-        <w:rPr>
-          <w:rFonts w:ascii="SimSun" w:eastAsia="SimSun" w:hAnsi="SimSun" w:hint="eastAsia"/>
-          <w:color w:val="000000" w:themeColor="text1"/>
-        </w:rPr>
-        <w:t>提出</w:t>
-      </w:r>
-      <w:r>
-        <w:rPr>
-          <w:rFonts w:ascii="SimSun" w:eastAsia="SimSun" w:hAnsi="SimSun"/>
-          <w:color w:val="000000" w:themeColor="text1"/>
-        </w:rPr>
-        <w:t>的最佳</w:t>
-      </w:r>
-      <w:r>
-        <w:rPr>
-          <w:rFonts w:ascii="SimSun" w:eastAsia="SimSun" w:hAnsi="SimSun" w:hint="eastAsia"/>
-          <w:color w:val="000000" w:themeColor="text1"/>
-        </w:rPr>
-        <w:t>产品IDEA，</w:t>
-      </w:r>
-      <w:r>
-        <w:rPr>
-          <w:rFonts w:ascii="SimSun" w:eastAsia="SimSun" w:hAnsi="SimSun" w:hint="eastAsia"/>
-          <w:color w:val="000000" w:themeColor="text1"/>
-        </w:rPr>
-        <w:t>调整修改后，请</w:t>
-      </w:r>
-      <w:r>
-        <w:rPr>
-          <w:rFonts w:ascii="SimSun" w:eastAsia="SimSun" w:hAnsi="SimSun" w:hint="eastAsia"/>
-          <w:color w:val="000000" w:themeColor="text1"/>
-        </w:rPr>
-        <w:t>写下来</w:t>
-      </w:r>
-      <w:r>
-        <w:rPr>
-          <w:rFonts w:ascii="SimSun" w:eastAsia="SimSun" w:hAnsi="SimSun"/>
-          <w:color w:val="000000" w:themeColor="text1"/>
-        </w:rPr>
-        <w:t>。</w:t>
+        <w:ind w:firstLineChars="200" w:firstLine="480"/>
+        <w:rPr>
+          <w:rFonts w:ascii="SimSun" w:eastAsia="SimSun" w:hAnsi="SimSun" w:cs="Hiragino Sans GB W3"/>
+          <w:color w:val="000000" w:themeColor="text1"/>
+          <w:lang w:val="en-US"/>
+        </w:rPr>
+      </w:pPr>
+      <w:bookmarkStart w:id="2" w:name="_GoBack"/>
+      <w:bookmarkEnd w:id="2"/>
+      <w:r>
+        <w:rPr>
+          <w:rFonts w:ascii="SimSun" w:eastAsia="SimSun" w:hAnsi="SimSun" w:cs="Hiragino Sans GB W3" w:hint="eastAsia"/>
+          <w:color w:val="000000" w:themeColor="text1"/>
+          <w:lang w:val="en-US"/>
+        </w:rPr>
+        <w:t>产品定位：</w:t>
       </w:r>
     </w:p>
     <w:p>
@@ -1741,18 +1696,18 @@
         <w:spacing w:before="0" w:after="0" w:line="400" w:lineRule="exact"/>
         <w:ind w:firstLineChars="200" w:firstLine="480"/>
         <w:rPr>
+          <w:rFonts w:ascii="SimSun" w:eastAsia="SimSun" w:hAnsi="SimSun" w:cs="Hiragino Sans GB W3"/>
+          <w:color w:val="000000" w:themeColor="text1"/>
+          <w:lang w:val="en-US"/>
+        </w:rPr>
+      </w:pPr>
+      <w:r>
+        <w:rPr>
           <w:rFonts w:ascii="SimSun" w:eastAsia="SimSun" w:hAnsi="SimSun" w:cs="Hiragino Sans GB W3" w:hint="eastAsia"/>
           <w:color w:val="000000" w:themeColor="text1"/>
           <w:lang w:val="en-US"/>
         </w:rPr>
-      </w:pPr>
-      <w:r>
-        <w:rPr>
-          <w:rFonts w:ascii="SimSun" w:eastAsia="SimSun" w:hAnsi="SimSun" w:cs="Hiragino Sans GB W3" w:hint="eastAsia"/>
-          <w:color w:val="000000" w:themeColor="text1"/>
-          <w:lang w:val="en-US"/>
-        </w:rPr>
-        <w:t>产品定位：</w:t>
+        <w:t>产品名称：</w:t>
       </w:r>
     </w:p>
     <w:p>
@@ -1760,47 +1715,26 @@
         <w:spacing w:before="0" w:after="0" w:line="400" w:lineRule="exact"/>
         <w:ind w:firstLineChars="200" w:firstLine="480"/>
         <w:rPr>
+          <w:rFonts w:ascii="SimSun" w:eastAsia="SimSun" w:hAnsi="SimSun" w:cs="Hiragino Sans GB W3"/>
+          <w:color w:val="000000" w:themeColor="text1"/>
+          <w:lang w:val="en-US"/>
+        </w:rPr>
+      </w:pPr>
+      <w:r>
+        <w:rPr>
           <w:rFonts w:ascii="SimSun" w:eastAsia="SimSun" w:hAnsi="SimSun" w:cs="Hiragino Sans GB W3" w:hint="eastAsia"/>
           <w:color w:val="000000" w:themeColor="text1"/>
           <w:lang w:val="en-US"/>
         </w:rPr>
-      </w:pPr>
-      <w:r>
-        <w:rPr>
-          <w:rFonts w:ascii="SimSun" w:eastAsia="SimSun" w:hAnsi="SimSun" w:cs="Hiragino Sans GB W3" w:hint="eastAsia"/>
-          <w:color w:val="000000" w:themeColor="text1"/>
-          <w:lang w:val="en-US"/>
-        </w:rPr>
-        <w:t>产品名称：</w:t>
-      </w:r>
-      <w:bookmarkStart w:id="2" w:name="_GoBack"/>
-      <w:bookmarkEnd w:id="2"/>
+        <w:t>产品简介：</w:t>
+      </w:r>
     </w:p>
     <w:p>
       <w:pPr>
         <w:spacing w:before="0" w:after="0" w:line="400" w:lineRule="exact"/>
         <w:ind w:firstLineChars="200" w:firstLine="480"/>
         <w:rPr>
-          <w:rFonts w:ascii="SimSun" w:eastAsia="SimSun" w:hAnsi="SimSun" w:cs="Hiragino Sans GB W3" w:hint="eastAsia"/>
-          <w:color w:val="000000" w:themeColor="text1"/>
-          <w:lang w:val="en-US"/>
-        </w:rPr>
-      </w:pPr>
-      <w:r>
-        <w:rPr>
-          <w:rFonts w:ascii="SimSun" w:eastAsia="SimSun" w:hAnsi="SimSun" w:cs="Hiragino Sans GB W3" w:hint="eastAsia"/>
-          <w:color w:val="000000" w:themeColor="text1"/>
-          <w:lang w:val="en-US"/>
-        </w:rPr>
-        <w:t>产品简介：</w:t>
-      </w:r>
-    </w:p>
-    <w:p>
-      <w:pPr>
-        <w:spacing w:before="0" w:after="0" w:line="400" w:lineRule="exact"/>
-        <w:ind w:firstLineChars="200" w:firstLine="480"/>
-        <w:rPr>
-          <w:rFonts w:ascii="SimSun" w:eastAsia="SimSun" w:hAnsi="SimSun" w:cs="Hiragino Sans GB W3" w:hint="eastAsia"/>
+          <w:rFonts w:ascii="SimSun" w:eastAsia="SimSun" w:hAnsi="SimSun" w:cs="Hiragino Sans GB W3"/>
           <w:color w:val="000000" w:themeColor="text1"/>
           <w:lang w:val="en-US"/>
         </w:rPr>
@@ -16797,15 +16731,6 @@
 </file>
 
 <file path=customXml/item1.xml><?xml version="1.0" encoding="utf-8"?>
-<?mso-contentType ?>
-<FormTemplates xmlns="http://schemas.microsoft.com/sharepoint/v3/contenttype/forms">
-  <Display>DocumentLibraryForm</Display>
-  <Edit>DocumentLibraryForm</Edit>
-  <New>DocumentLibraryForm</New>
-</FormTemplates>
-</file>
-
-<file path=customXml/item2.xml><?xml version="1.0" encoding="utf-8"?>
 <ct:contentTypeSchema xmlns:ct="http://schemas.microsoft.com/office/2006/metadata/contentType" xmlns:ma="http://schemas.microsoft.com/office/2006/metadata/properties/metaAttributes" ct:_="" ma:_="" ma:contentTypeName="Document" ma:contentTypeID="0x0101009C467C137A7CDE448CB0A43503782328" ma:contentTypeVersion="0" ma:contentTypeDescription="Create a new document." ma:contentTypeScope="" ma:versionID="de552b6ceab69ff67b686e55c33bb386">
   <xsd:schema xmlns:xsd="http://www.w3.org/2001/XMLSchema" xmlns:xs="http://www.w3.org/2001/XMLSchema" xmlns:p="http://schemas.microsoft.com/office/2006/metadata/properties" targetNamespace="http://schemas.microsoft.com/office/2006/metadata/properties" ma:root="true" ma:fieldsID="0a2704e1be08ca60c210816e8ff51514">
     <xsd:element name="properties">
@@ -16919,10 +16844,19 @@
 </ct:contentTypeSchema>
 </file>
 
-<file path=customXml/item3.xml><?xml version="1.0" encoding="utf-8"?>
+<file path=customXml/item2.xml><?xml version="1.0" encoding="utf-8"?>
 <p:properties xmlns:p="http://schemas.microsoft.com/office/2006/metadata/properties" xmlns:xsi="http://www.w3.org/2001/XMLSchema-instance" xmlns:pc="http://schemas.microsoft.com/office/infopath/2007/PartnerControls">
   <documentManagement/>
 </p:properties>
+</file>
+
+<file path=customXml/item3.xml><?xml version="1.0" encoding="utf-8"?>
+<?mso-contentType ?>
+<FormTemplates xmlns="http://schemas.microsoft.com/sharepoint/v3/contenttype/forms">
+  <Display>DocumentLibraryForm</Display>
+  <Edit>DocumentLibraryForm</Edit>
+  <New>DocumentLibraryForm</New>
+</FormTemplates>
 </file>
 
 <file path=customXml/item4.xml><?xml version="1.0" encoding="utf-8"?>
@@ -16930,14 +16864,6 @@
 </file>
 
 <file path=customXml/itemProps1.xml><?xml version="1.0" encoding="utf-8"?>
-<ds:datastoreItem xmlns:ds="http://schemas.openxmlformats.org/officeDocument/2006/customXml" ds:itemID="{E6040F77-C680-405A-B95A-56092D614BF3}">
-  <ds:schemaRefs>
-    <ds:schemaRef ds:uri="http://schemas.microsoft.com/sharepoint/v3/contenttype/forms"/>
-  </ds:schemaRefs>
-</ds:datastoreItem>
-</file>
-
-<file path=customXml/itemProps2.xml><?xml version="1.0" encoding="utf-8"?>
 <ds:datastoreItem xmlns:ds="http://schemas.openxmlformats.org/officeDocument/2006/customXml" ds:itemID="{B5CF5B96-AB86-4D00-85A4-19C3F8C97E73}">
   <ds:schemaRefs>
     <ds:schemaRef ds:uri="http://schemas.microsoft.com/office/2006/metadata/contentType"/>
@@ -16953,7 +16879,7 @@
 </ds:datastoreItem>
 </file>
 
-<file path=customXml/itemProps3.xml><?xml version="1.0" encoding="utf-8"?>
+<file path=customXml/itemProps2.xml><?xml version="1.0" encoding="utf-8"?>
 <ds:datastoreItem xmlns:ds="http://schemas.openxmlformats.org/officeDocument/2006/customXml" ds:itemID="{026E82FE-3E80-478C-96A9-C8863B718A41}">
   <ds:schemaRefs>
     <ds:schemaRef ds:uri="http://schemas.microsoft.com/office/2006/metadata/properties"/>
@@ -16962,8 +16888,16 @@
 </ds:datastoreItem>
 </file>
 
+<file path=customXml/itemProps3.xml><?xml version="1.0" encoding="utf-8"?>
+<ds:datastoreItem xmlns:ds="http://schemas.openxmlformats.org/officeDocument/2006/customXml" ds:itemID="{E6040F77-C680-405A-B95A-56092D614BF3}">
+  <ds:schemaRefs>
+    <ds:schemaRef ds:uri="http://schemas.microsoft.com/sharepoint/v3/contenttype/forms"/>
+  </ds:schemaRefs>
+</ds:datastoreItem>
+</file>
+
 <file path=customXml/itemProps4.xml><?xml version="1.0" encoding="utf-8"?>
-<ds:datastoreItem xmlns:ds="http://schemas.openxmlformats.org/officeDocument/2006/customXml" ds:itemID="{EC553AC2-5C2C-0A4D-8D2D-96172E56F21D}">
+<ds:datastoreItem xmlns:ds="http://schemas.openxmlformats.org/officeDocument/2006/customXml" ds:itemID="{2DFE8064-BA5C-524C-A94B-21AD845451FD}">
   <ds:schemaRefs>
     <ds:schemaRef ds:uri="http://schemas.openxmlformats.org/officeDocument/2006/bibliography"/>
   </ds:schemaRefs>

</xml_diff>

<commit_message>
docs: update-CM201-exercise-files by yezi
</commit_message>
<xml_diff>
--- a/CM201-学号-姓名-平台昵称-新媒体产品设计项目-v1.0.docx
+++ b/CM201-学号-姓名-平台昵称-新媒体产品设计项目-v1.0.docx
@@ -1680,8 +1680,6 @@
           <w:lang w:val="en-US"/>
         </w:rPr>
       </w:pPr>
-      <w:bookmarkStart w:id="2" w:name="_GoBack"/>
-      <w:bookmarkEnd w:id="2"/>
       <w:r>
         <w:rPr>
           <w:rFonts w:ascii="SimSun" w:eastAsia="SimSun" w:hAnsi="SimSun" w:cs="Hiragino Sans GB W3" w:hint="eastAsia"/>
@@ -1790,10 +1788,10 @@
       <w:pPr>
         <w:pStyle w:val="1"/>
       </w:pPr>
-      <w:bookmarkStart w:id="3" w:name="_请列出你的访谈提纲"/>
-      <w:bookmarkStart w:id="4" w:name="_列出你的访谈提纲"/>
+      <w:bookmarkStart w:id="2" w:name="_请列出你的访谈提纲"/>
+      <w:bookmarkStart w:id="3" w:name="_列出你的访谈提纲"/>
+      <w:bookmarkEnd w:id="2"/>
       <w:bookmarkEnd w:id="3"/>
-      <w:bookmarkEnd w:id="4"/>
       <w:r>
         <w:t>访谈提纲</w:t>
       </w:r>
@@ -2424,33 +2422,25 @@
       <w:pPr>
         <w:pStyle w:val="1"/>
       </w:pPr>
-      <w:bookmarkStart w:id="5" w:name="_提交访谈录音链接"/>
+      <w:bookmarkStart w:id="4" w:name="_提交访谈录音链接"/>
+      <w:bookmarkEnd w:id="4"/>
+      <w:r>
+        <w:rPr>
+          <w:rFonts w:hint="eastAsia"/>
+        </w:rPr>
+        <w:t>1V1</w:t>
+      </w:r>
+      <w:r>
+        <w:rPr>
+          <w:rFonts w:hint="eastAsia"/>
+        </w:rPr>
+        <w:t>访谈</w:t>
+      </w:r>
+      <w:r>
+        <w:t>录音提交</w:t>
+      </w:r>
+      <w:bookmarkStart w:id="5" w:name="_GoBack"/>
       <w:bookmarkEnd w:id="5"/>
-      <w:r>
-        <w:rPr>
-          <w:rFonts w:hint="eastAsia"/>
-        </w:rPr>
-        <w:t>1V1</w:t>
-      </w:r>
-      <w:r>
-        <w:rPr>
-          <w:rFonts w:hint="eastAsia"/>
-        </w:rPr>
-        <w:t>访谈</w:t>
-      </w:r>
-      <w:r>
-        <w:t>录音提交（</w:t>
-      </w:r>
-      <w:r>
-        <w:rPr>
-          <w:rFonts w:hint="eastAsia"/>
-          <w:color w:val="2942D9"/>
-        </w:rPr>
-        <w:t>可选</w:t>
-      </w:r>
-      <w:r>
-        <w:t>）</w:t>
-      </w:r>
     </w:p>
     <w:p>
       <w:pPr>
@@ -16731,6 +16721,15 @@
 </file>
 
 <file path=customXml/item1.xml><?xml version="1.0" encoding="utf-8"?>
+<?mso-contentType ?>
+<FormTemplates xmlns="http://schemas.microsoft.com/sharepoint/v3/contenttype/forms">
+  <Display>DocumentLibraryForm</Display>
+  <Edit>DocumentLibraryForm</Edit>
+  <New>DocumentLibraryForm</New>
+</FormTemplates>
+</file>
+
+<file path=customXml/item2.xml><?xml version="1.0" encoding="utf-8"?>
 <ct:contentTypeSchema xmlns:ct="http://schemas.microsoft.com/office/2006/metadata/contentType" xmlns:ma="http://schemas.microsoft.com/office/2006/metadata/properties/metaAttributes" ct:_="" ma:_="" ma:contentTypeName="Document" ma:contentTypeID="0x0101009C467C137A7CDE448CB0A43503782328" ma:contentTypeVersion="0" ma:contentTypeDescription="Create a new document." ma:contentTypeScope="" ma:versionID="de552b6ceab69ff67b686e55c33bb386">
   <xsd:schema xmlns:xsd="http://www.w3.org/2001/XMLSchema" xmlns:xs="http://www.w3.org/2001/XMLSchema" xmlns:p="http://schemas.microsoft.com/office/2006/metadata/properties" targetNamespace="http://schemas.microsoft.com/office/2006/metadata/properties" ma:root="true" ma:fieldsID="0a2704e1be08ca60c210816e8ff51514">
     <xsd:element name="properties">
@@ -16844,19 +16843,10 @@
 </ct:contentTypeSchema>
 </file>
 
-<file path=customXml/item2.xml><?xml version="1.0" encoding="utf-8"?>
+<file path=customXml/item3.xml><?xml version="1.0" encoding="utf-8"?>
 <p:properties xmlns:p="http://schemas.microsoft.com/office/2006/metadata/properties" xmlns:xsi="http://www.w3.org/2001/XMLSchema-instance" xmlns:pc="http://schemas.microsoft.com/office/infopath/2007/PartnerControls">
   <documentManagement/>
 </p:properties>
-</file>
-
-<file path=customXml/item3.xml><?xml version="1.0" encoding="utf-8"?>
-<?mso-contentType ?>
-<FormTemplates xmlns="http://schemas.microsoft.com/sharepoint/v3/contenttype/forms">
-  <Display>DocumentLibraryForm</Display>
-  <Edit>DocumentLibraryForm</Edit>
-  <New>DocumentLibraryForm</New>
-</FormTemplates>
 </file>
 
 <file path=customXml/item4.xml><?xml version="1.0" encoding="utf-8"?>
@@ -16864,6 +16854,14 @@
 </file>
 
 <file path=customXml/itemProps1.xml><?xml version="1.0" encoding="utf-8"?>
+<ds:datastoreItem xmlns:ds="http://schemas.openxmlformats.org/officeDocument/2006/customXml" ds:itemID="{E6040F77-C680-405A-B95A-56092D614BF3}">
+  <ds:schemaRefs>
+    <ds:schemaRef ds:uri="http://schemas.microsoft.com/sharepoint/v3/contenttype/forms"/>
+  </ds:schemaRefs>
+</ds:datastoreItem>
+</file>
+
+<file path=customXml/itemProps2.xml><?xml version="1.0" encoding="utf-8"?>
 <ds:datastoreItem xmlns:ds="http://schemas.openxmlformats.org/officeDocument/2006/customXml" ds:itemID="{B5CF5B96-AB86-4D00-85A4-19C3F8C97E73}">
   <ds:schemaRefs>
     <ds:schemaRef ds:uri="http://schemas.microsoft.com/office/2006/metadata/contentType"/>
@@ -16879,7 +16877,7 @@
 </ds:datastoreItem>
 </file>
 
-<file path=customXml/itemProps2.xml><?xml version="1.0" encoding="utf-8"?>
+<file path=customXml/itemProps3.xml><?xml version="1.0" encoding="utf-8"?>
 <ds:datastoreItem xmlns:ds="http://schemas.openxmlformats.org/officeDocument/2006/customXml" ds:itemID="{026E82FE-3E80-478C-96A9-C8863B718A41}">
   <ds:schemaRefs>
     <ds:schemaRef ds:uri="http://schemas.microsoft.com/office/2006/metadata/properties"/>
@@ -16888,16 +16886,8 @@
 </ds:datastoreItem>
 </file>
 
-<file path=customXml/itemProps3.xml><?xml version="1.0" encoding="utf-8"?>
-<ds:datastoreItem xmlns:ds="http://schemas.openxmlformats.org/officeDocument/2006/customXml" ds:itemID="{E6040F77-C680-405A-B95A-56092D614BF3}">
-  <ds:schemaRefs>
-    <ds:schemaRef ds:uri="http://schemas.microsoft.com/sharepoint/v3/contenttype/forms"/>
-  </ds:schemaRefs>
-</ds:datastoreItem>
-</file>
-
 <file path=customXml/itemProps4.xml><?xml version="1.0" encoding="utf-8"?>
-<ds:datastoreItem xmlns:ds="http://schemas.openxmlformats.org/officeDocument/2006/customXml" ds:itemID="{2DFE8064-BA5C-524C-A94B-21AD845451FD}">
+<ds:datastoreItem xmlns:ds="http://schemas.openxmlformats.org/officeDocument/2006/customXml" ds:itemID="{1E4E549B-57BB-BD40-83FB-A87B7148B5E6}">
   <ds:schemaRefs>
     <ds:schemaRef ds:uri="http://schemas.openxmlformats.org/officeDocument/2006/bibliography"/>
   </ds:schemaRefs>

</xml_diff>

<commit_message>
docs： update text-description by yezi
</commit_message>
<xml_diff>
--- a/CM201-学号-姓名-平台昵称-新媒体产品设计项目-v1.0.docx
+++ b/CM201-学号-姓名-平台昵称-新媒体产品设计项目-v1.0.docx
@@ -2836,29 +2836,15 @@
         </w:rPr>
         <w:t>使用工具</w:t>
       </w:r>
-      <w:r>
-        <w:fldChar w:fldCharType="begin"/>
-      </w:r>
-      <w:r>
-        <w:instrText xml:space="preserve"> HYPERLINK "https://xtensio.com/" </w:instrText>
-      </w:r>
-      <w:r>
-        <w:fldChar w:fldCharType="separate"/>
-      </w:r>
-      <w:r>
-        <w:rPr>
-          <w:rStyle w:val="aff9"/>
-          <w:rFonts w:ascii="SimSun" w:eastAsia="SimSun" w:hAnsi="SimSun"/>
-        </w:rPr>
-        <w:t>Xtensio</w:t>
-      </w:r>
-      <w:r>
-        <w:rPr>
-          <w:rStyle w:val="aff9"/>
-          <w:rFonts w:ascii="SimSun" w:eastAsia="SimSun" w:hAnsi="SimSun"/>
-        </w:rPr>
-        <w:fldChar w:fldCharType="end"/>
-      </w:r>
+      <w:hyperlink r:id="rId12" w:history="1">
+        <w:r>
+          <w:rPr>
+            <w:rStyle w:val="aff9"/>
+            <w:rFonts w:ascii="SimSun" w:eastAsia="SimSun" w:hAnsi="SimSun"/>
+          </w:rPr>
+          <w:t>Xtensio</w:t>
+        </w:r>
+      </w:hyperlink>
       <w:r>
         <w:rPr>
           <w:rStyle w:val="aff9"/>
@@ -2880,7 +2866,7 @@
         </w:rPr>
         <w:t>（</w:t>
       </w:r>
-      <w:hyperlink r:id="rId12" w:history="1">
+      <w:hyperlink r:id="rId13" w:history="1">
         <w:r>
           <w:rPr>
             <w:rStyle w:val="aff9"/>
@@ -3097,7 +3083,6 @@
                 <w:lang w:val="en-US"/>
               </w:rPr>
             </w:pPr>
-            <w:proofErr w:type="spellStart"/>
             <w:r>
               <w:rPr>
                 <w:rFonts w:ascii="SimSun" w:eastAsia="SimSun" w:hAnsi="SimSun" w:cs="Times New Roman" w:hint="eastAsia"/>
@@ -3105,17 +3090,7 @@
                 <w:color w:val="auto"/>
                 <w:lang w:val="en-US"/>
               </w:rPr>
-              <w:t>Xtensio</w:t>
-            </w:r>
-            <w:proofErr w:type="spellEnd"/>
-            <w:r>
-              <w:rPr>
-                <w:rFonts w:ascii="SimSun" w:eastAsia="SimSun" w:hAnsi="SimSun" w:cs="Times New Roman" w:hint="eastAsia"/>
-                <w:iCs/>
-                <w:color w:val="auto"/>
-                <w:lang w:val="en-US"/>
-              </w:rPr>
-              <w:t>链接（可选）：</w:t>
+              <w:t>Xtensio链接（可选）：</w:t>
             </w:r>
           </w:p>
         </w:tc>
@@ -3430,7 +3405,6 @@
                 <w:lang w:val="en-US"/>
               </w:rPr>
             </w:pPr>
-            <w:proofErr w:type="spellStart"/>
             <w:r>
               <w:rPr>
                 <w:rFonts w:ascii="SimSun" w:eastAsia="SimSun" w:hAnsi="SimSun" w:cs="Times New Roman" w:hint="eastAsia"/>
@@ -3439,18 +3413,7 @@
                 <w:color w:val="000000"/>
                 <w:lang w:val="en-US"/>
               </w:rPr>
-              <w:t>Geographics</w:t>
-            </w:r>
-            <w:proofErr w:type="spellEnd"/>
-            <w:r>
-              <w:rPr>
-                <w:rFonts w:ascii="SimSun" w:eastAsia="SimSun" w:hAnsi="SimSun" w:cs="Times New Roman" w:hint="eastAsia"/>
-                <w:b/>
-                <w:bCs/>
-                <w:color w:val="000000"/>
-                <w:lang w:val="en-US"/>
-              </w:rPr>
-              <w:t>（地理统计特征）</w:t>
+              <w:t>Geographics（地理统计特征）</w:t>
             </w:r>
           </w:p>
           <w:p>
@@ -5011,8 +4974,6 @@
               </w:rPr>
               <w:t>？</w:t>
             </w:r>
-            <w:bookmarkStart w:id="7" w:name="_GoBack"/>
-            <w:bookmarkEnd w:id="7"/>
           </w:p>
           <w:p>
             <w:pPr>
@@ -6052,7 +6013,6 @@
                 <w:lang w:val="en-US"/>
               </w:rPr>
             </w:pPr>
-            <w:proofErr w:type="spellStart"/>
             <w:r>
               <w:rPr>
                 <w:rFonts w:ascii="SimSun" w:eastAsia="SimSun" w:hAnsi="SimSun" w:cs="Times New Roman" w:hint="eastAsia"/>
@@ -6060,17 +6020,7 @@
                 <w:color w:val="auto"/>
                 <w:lang w:val="en-US"/>
               </w:rPr>
-              <w:t>Xtensio</w:t>
-            </w:r>
-            <w:proofErr w:type="spellEnd"/>
-            <w:r>
-              <w:rPr>
-                <w:rFonts w:ascii="SimSun" w:eastAsia="SimSun" w:hAnsi="SimSun" w:cs="Times New Roman" w:hint="eastAsia"/>
-                <w:iCs/>
-                <w:color w:val="auto"/>
-                <w:lang w:val="en-US"/>
-              </w:rPr>
-              <w:t>链接（可选）：</w:t>
+              <w:t>Xtensio链接（可选）：</w:t>
             </w:r>
           </w:p>
         </w:tc>
@@ -6385,7 +6335,6 @@
                 <w:lang w:val="en-US"/>
               </w:rPr>
             </w:pPr>
-            <w:proofErr w:type="spellStart"/>
             <w:r>
               <w:rPr>
                 <w:rFonts w:ascii="SimSun" w:eastAsia="SimSun" w:hAnsi="SimSun" w:cs="Times New Roman" w:hint="eastAsia"/>
@@ -6395,18 +6344,7 @@
                 <w:lang w:val="en-US"/>
               </w:rPr>
               <w:lastRenderedPageBreak/>
-              <w:t>Geographics</w:t>
-            </w:r>
-            <w:proofErr w:type="spellEnd"/>
-            <w:r>
-              <w:rPr>
-                <w:rFonts w:ascii="SimSun" w:eastAsia="SimSun" w:hAnsi="SimSun" w:cs="Times New Roman" w:hint="eastAsia"/>
-                <w:b/>
-                <w:bCs/>
-                <w:color w:val="000000"/>
-                <w:lang w:val="en-US"/>
-              </w:rPr>
-              <w:t>（地理统计特征）</w:t>
+              <w:t>Geographics（地理统计特征）</w:t>
             </w:r>
           </w:p>
           <w:p>
@@ -8899,7 +8837,6 @@
                 <w:lang w:val="en-US"/>
               </w:rPr>
             </w:pPr>
-            <w:proofErr w:type="spellStart"/>
             <w:r>
               <w:rPr>
                 <w:rFonts w:ascii="SimSun" w:eastAsia="SimSun" w:hAnsi="SimSun" w:cs="Times New Roman" w:hint="eastAsia"/>
@@ -8907,17 +8844,7 @@
                 <w:color w:val="auto"/>
                 <w:lang w:val="en-US"/>
               </w:rPr>
-              <w:t>Xtensio</w:t>
-            </w:r>
-            <w:proofErr w:type="spellEnd"/>
-            <w:r>
-              <w:rPr>
-                <w:rFonts w:ascii="SimSun" w:eastAsia="SimSun" w:hAnsi="SimSun" w:cs="Times New Roman" w:hint="eastAsia"/>
-                <w:iCs/>
-                <w:color w:val="auto"/>
-                <w:lang w:val="en-US"/>
-              </w:rPr>
-              <w:t>链接（可选）：</w:t>
+              <w:t>Xtensio链接（可选）：</w:t>
             </w:r>
           </w:p>
         </w:tc>
@@ -9232,7 +9159,6 @@
                 <w:lang w:val="en-US"/>
               </w:rPr>
             </w:pPr>
-            <w:proofErr w:type="spellStart"/>
             <w:r>
               <w:rPr>
                 <w:rFonts w:ascii="SimSun" w:eastAsia="SimSun" w:hAnsi="SimSun" w:cs="Times New Roman" w:hint="eastAsia"/>
@@ -9241,18 +9167,7 @@
                 <w:color w:val="000000"/>
                 <w:lang w:val="en-US"/>
               </w:rPr>
-              <w:t>Geographics</w:t>
-            </w:r>
-            <w:proofErr w:type="spellEnd"/>
-            <w:r>
-              <w:rPr>
-                <w:rFonts w:ascii="SimSun" w:eastAsia="SimSun" w:hAnsi="SimSun" w:cs="Times New Roman" w:hint="eastAsia"/>
-                <w:b/>
-                <w:bCs/>
-                <w:color w:val="000000"/>
-                <w:lang w:val="en-US"/>
-              </w:rPr>
-              <w:t>（地理统计特征）</w:t>
+              <w:t>Geographics（地理统计特征）</w:t>
             </w:r>
           </w:p>
           <w:p>
@@ -11567,12 +11482,12 @@
       <w:pPr>
         <w:pStyle w:val="1"/>
       </w:pPr>
-      <w:bookmarkStart w:id="8" w:name="_提出你的最终想法"/>
-      <w:bookmarkStart w:id="9" w:name="_提出你的最终想法_1"/>
-      <w:bookmarkStart w:id="10" w:name="_用户验证结果分析"/>
+      <w:bookmarkStart w:id="7" w:name="_提出你的最终想法"/>
+      <w:bookmarkStart w:id="8" w:name="_提出你的最终想法_1"/>
+      <w:bookmarkStart w:id="9" w:name="_用户验证结果分析"/>
+      <w:bookmarkEnd w:id="7"/>
       <w:bookmarkEnd w:id="8"/>
       <w:bookmarkEnd w:id="9"/>
-      <w:bookmarkEnd w:id="10"/>
       <w:r>
         <w:rPr>
           <w:rFonts w:hint="eastAsia"/>
@@ -12470,10 +12385,10 @@
       <w:pPr>
         <w:pStyle w:val="1"/>
       </w:pPr>
-      <w:bookmarkStart w:id="11" w:name="_提出你的最终想法_2"/>
-      <w:bookmarkStart w:id="12" w:name="_提出你的最终想法_3"/>
+      <w:bookmarkStart w:id="10" w:name="_提出你的最终想法_2"/>
+      <w:bookmarkStart w:id="11" w:name="_提出你的最终想法_3"/>
+      <w:bookmarkEnd w:id="10"/>
       <w:bookmarkEnd w:id="11"/>
-      <w:bookmarkEnd w:id="12"/>
       <w:r>
         <w:rPr>
           <w:rFonts w:hint="eastAsia"/>
@@ -13350,28 +13265,35 @@
         </w:rPr>
         <w:t>打开配套文件「</w:t>
       </w:r>
-      <w:proofErr w:type="spellStart"/>
-      <w:r>
-        <w:rPr>
-          <w:rFonts w:ascii="SimSun" w:eastAsia="SimSun" w:hAnsi="SimSun"/>
-          <w:color w:val="000000" w:themeColor="text1"/>
-        </w:rPr>
-        <w:t>LandingPage</w:t>
-      </w:r>
-      <w:proofErr w:type="spellEnd"/>
-      <w:r>
-        <w:rPr>
-          <w:rFonts w:ascii="SimSun" w:eastAsia="SimSun" w:hAnsi="SimSun"/>
-          <w:color w:val="000000" w:themeColor="text1"/>
-        </w:rPr>
-        <w:t>-Template</w:t>
+      <w:r>
+        <w:rPr>
+          <w:rFonts w:ascii="SimSun" w:eastAsia="SimSun" w:hAnsi="SimSun"/>
+          <w:color w:val="000000" w:themeColor="text1"/>
+        </w:rPr>
+        <w:t>LandingPage-Template</w:t>
       </w:r>
       <w:r>
         <w:rPr>
           <w:rFonts w:ascii="SimSun" w:eastAsia="SimSun" w:hAnsi="SimSun" w:hint="eastAsia"/>
           <w:color w:val="000000" w:themeColor="text1"/>
         </w:rPr>
-        <w:t>（产品介绍页模版）」PPT，根据模版上的提示填写完产品相关内容，并导出图片格式，将图片或图片链接粘贴在下方</w:t>
+        <w:t>（产品</w:t>
+      </w:r>
+      <w:r>
+        <w:rPr>
+          <w:rFonts w:ascii="SimSun" w:eastAsia="SimSun" w:hAnsi="SimSun" w:hint="eastAsia"/>
+          <w:color w:val="000000" w:themeColor="text1"/>
+        </w:rPr>
+        <w:t>着陆</w:t>
+      </w:r>
+      <w:bookmarkStart w:id="12" w:name="_GoBack"/>
+      <w:bookmarkEnd w:id="12"/>
+      <w:r>
+        <w:rPr>
+          <w:rFonts w:ascii="SimSun" w:eastAsia="SimSun" w:hAnsi="SimSun" w:hint="eastAsia"/>
+          <w:color w:val="000000" w:themeColor="text1"/>
+        </w:rPr>
+        <w:t>页模版）」PPT，根据模版上的提示填写完产品相关内容，并导出图片格式，将图片或图片链接粘贴在下方</w:t>
       </w:r>
       <w:r>
         <w:rPr>
@@ -13408,10 +13330,10 @@
       </w:pPr>
     </w:p>
     <w:sectPr>
-      <w:headerReference w:type="default" r:id="rId13"/>
-      <w:footerReference w:type="default" r:id="rId14"/>
-      <w:headerReference w:type="first" r:id="rId15"/>
-      <w:footerReference w:type="first" r:id="rId16"/>
+      <w:headerReference w:type="default" r:id="rId14"/>
+      <w:footerReference w:type="default" r:id="rId15"/>
+      <w:headerReference w:type="first" r:id="rId16"/>
+      <w:footerReference w:type="first" r:id="rId17"/>
       <w:pgSz w:w="11907" w:h="16839" w:code="1"/>
       <w:pgMar w:top="1440" w:right="1080" w:bottom="1440" w:left="1080" w:header="850" w:footer="850" w:gutter="0"/>
       <w:pgNumType w:fmt="numberInDash"/>
@@ -13493,7 +13415,7 @@
         <w:color w:val="000000"/>
         <w:sz w:val="20"/>
       </w:rPr>
-      <w:t>- 5 -</w:t>
+      <w:t>- 11 -</w:t>
     </w:r>
     <w:r>
       <w:rPr>
@@ -17704,7 +17626,7 @@
 </file>
 
 <file path=customXml/itemProps4.xml><?xml version="1.0" encoding="utf-8"?>
-<ds:datastoreItem xmlns:ds="http://schemas.openxmlformats.org/officeDocument/2006/customXml" ds:itemID="{E9476272-54BD-3448-BD0B-F3FA5D61488A}">
+<ds:datastoreItem xmlns:ds="http://schemas.openxmlformats.org/officeDocument/2006/customXml" ds:itemID="{526557C7-530D-DE4E-A886-0DF15552F837}">
   <ds:schemaRefs>
     <ds:schemaRef ds:uri="http://schemas.openxmlformats.org/officeDocument/2006/bibliography"/>
   </ds:schemaRefs>

</xml_diff>